<commit_message>
Minor changes to SSU docs to better reflect the implementation
</commit_message>
<xml_diff>
--- a/Documentation (Serbian)/SSU/Izvorni .docx fajlovi/SSU Autorizacija korisnika.docx
+++ b/Documentation (Serbian)/SSU/Izvorni .docx fajlovi/SSU Autorizacija korisnika.docx
@@ -11,8 +11,6 @@
           <w:szCs w:val="96"/>
         </w:rPr>
       </w:pPr>
-      <w:bookmarkStart w:id="0" w:name="_GoBack"/>
-      <w:bookmarkEnd w:id="0"/>
       <w:r>
         <w:rPr>
           <w:rFonts w:ascii="Times New Roman" w:eastAsia="Times New Roman" w:hAnsi="Times New Roman" w:cs="Times New Roman"/>
@@ -1403,19 +1401,8 @@
                 <w:szCs w:val="24"/>
                 <w:lang w:val="sr-Cyrl-RS"/>
               </w:rPr>
-              <w:t xml:space="preserve">Андрија </w:t>
-            </w:r>
-            <w:proofErr w:type="spellStart"/>
-            <w:r>
-              <w:rPr>
-                <w:rFonts w:ascii="Times New Roman" w:eastAsia="Times New Roman" w:hAnsi="Times New Roman" w:cs="Times New Roman"/>
-                <w:sz w:val="24"/>
-                <w:szCs w:val="24"/>
-                <w:lang w:val="sr-Cyrl-RS"/>
-              </w:rPr>
-              <w:t>Колић</w:t>
-            </w:r>
-            <w:proofErr w:type="spellEnd"/>
+              <w:t>Андрија Колић</w:t>
+            </w:r>
           </w:p>
         </w:tc>
       </w:tr>
@@ -1611,9 +1598,9 @@
           <w:pPr>
             <w:pStyle w:val="TOC1"/>
             <w:rPr>
-              <w:rFonts w:asciiTheme="minorHAnsi" w:eastAsiaTheme="minorEastAsia" w:hAnsiTheme="minorHAnsi" w:cstheme="minorBidi"/>
+              <w:rFonts w:ascii="Times New Roman" w:eastAsiaTheme="minorEastAsia" w:hAnsi="Times New Roman" w:cs="Times New Roman"/>
               <w:noProof/>
-              <w:lang w:eastAsia="en-GB"/>
+              <w:lang w:val="en-US"/>
             </w:rPr>
           </w:pPr>
           <w:r>
@@ -1640,31 +1627,34 @@
             </w:rPr>
             <w:fldChar w:fldCharType="separate"/>
           </w:r>
-          <w:hyperlink w:anchor="_Toc36291646" w:history="1">
+          <w:hyperlink w:anchor="_Toc42627760" w:history="1">
             <w:r>
               <w:rPr>
                 <w:rStyle w:val="Hyperlink"/>
+                <w:rFonts w:ascii="Times New Roman" w:hAnsi="Times New Roman" w:cs="Times New Roman"/>
                 <w:noProof/>
               </w:rPr>
               <w:t>1.</w:t>
             </w:r>
             <w:r>
               <w:rPr>
-                <w:rFonts w:asciiTheme="minorHAnsi" w:eastAsiaTheme="minorEastAsia" w:hAnsiTheme="minorHAnsi" w:cstheme="minorBidi"/>
-                <w:noProof/>
-                <w:lang w:eastAsia="en-GB"/>
+                <w:rFonts w:ascii="Times New Roman" w:eastAsiaTheme="minorEastAsia" w:hAnsi="Times New Roman" w:cs="Times New Roman"/>
+                <w:noProof/>
+                <w:lang w:val="en-US"/>
               </w:rPr>
               <w:tab/>
             </w:r>
             <w:r>
               <w:rPr>
                 <w:rStyle w:val="Hyperlink"/>
+                <w:rFonts w:ascii="Times New Roman" w:hAnsi="Times New Roman" w:cs="Times New Roman"/>
                 <w:noProof/>
               </w:rPr>
               <w:t>УВОД</w:t>
             </w:r>
             <w:r>
               <w:rPr>
+                <w:rFonts w:ascii="Times New Roman" w:hAnsi="Times New Roman" w:cs="Times New Roman"/>
                 <w:noProof/>
                 <w:webHidden/>
               </w:rPr>
@@ -1672,6 +1662,7 @@
             </w:r>
             <w:r>
               <w:rPr>
+                <w:rFonts w:ascii="Times New Roman" w:hAnsi="Times New Roman" w:cs="Times New Roman"/>
                 <w:noProof/>
                 <w:webHidden/>
               </w:rPr>
@@ -1679,19 +1670,22 @@
             </w:r>
             <w:r>
               <w:rPr>
-                <w:noProof/>
-                <w:webHidden/>
-              </w:rPr>
-              <w:instrText xml:space="preserve"> PAGEREF _Toc36291646 \h </w:instrText>
-            </w:r>
-            <w:r>
-              <w:rPr>
-                <w:noProof/>
-                <w:webHidden/>
-              </w:rPr>
-            </w:r>
-            <w:r>
-              <w:rPr>
+                <w:rFonts w:ascii="Times New Roman" w:hAnsi="Times New Roman" w:cs="Times New Roman"/>
+                <w:noProof/>
+                <w:webHidden/>
+              </w:rPr>
+              <w:instrText xml:space="preserve"> PAGEREF _Toc42627760 \h </w:instrText>
+            </w:r>
+            <w:r>
+              <w:rPr>
+                <w:rFonts w:ascii="Times New Roman" w:hAnsi="Times New Roman" w:cs="Times New Roman"/>
+                <w:noProof/>
+                <w:webHidden/>
+              </w:rPr>
+            </w:r>
+            <w:r>
+              <w:rPr>
+                <w:rFonts w:ascii="Times New Roman" w:hAnsi="Times New Roman" w:cs="Times New Roman"/>
                 <w:noProof/>
                 <w:webHidden/>
               </w:rPr>
@@ -1699,6 +1693,7 @@
             </w:r>
             <w:r>
               <w:rPr>
+                <w:rFonts w:ascii="Times New Roman" w:hAnsi="Times New Roman" w:cs="Times New Roman"/>
                 <w:noProof/>
                 <w:webHidden/>
               </w:rPr>
@@ -1706,6 +1701,7 @@
             </w:r>
             <w:r>
               <w:rPr>
+                <w:rFonts w:ascii="Times New Roman" w:hAnsi="Times New Roman" w:cs="Times New Roman"/>
                 <w:noProof/>
                 <w:webHidden/>
               </w:rPr>
@@ -1721,12 +1717,12 @@
               <w:tab w:val="right" w:leader="dot" w:pos="9019"/>
             </w:tabs>
             <w:rPr>
-              <w:rFonts w:asciiTheme="minorHAnsi" w:eastAsiaTheme="minorEastAsia" w:hAnsiTheme="minorHAnsi" w:cstheme="minorBidi"/>
+              <w:rFonts w:ascii="Times New Roman" w:eastAsiaTheme="minorEastAsia" w:hAnsi="Times New Roman" w:cs="Times New Roman"/>
               <w:noProof/>
-              <w:lang w:eastAsia="en-GB"/>
+              <w:lang w:val="en-US"/>
             </w:rPr>
           </w:pPr>
-          <w:hyperlink w:anchor="_Toc36291647" w:history="1">
+          <w:hyperlink w:anchor="_Toc42627761" w:history="1">
             <w:r>
               <w:rPr>
                 <w:rStyle w:val="Hyperlink"/>
@@ -1737,9 +1733,9 @@
             </w:r>
             <w:r>
               <w:rPr>
-                <w:rFonts w:asciiTheme="minorHAnsi" w:eastAsiaTheme="minorEastAsia" w:hAnsiTheme="minorHAnsi" w:cstheme="minorBidi"/>
-                <w:noProof/>
-                <w:lang w:eastAsia="en-GB"/>
+                <w:rFonts w:ascii="Times New Roman" w:eastAsiaTheme="minorEastAsia" w:hAnsi="Times New Roman" w:cs="Times New Roman"/>
+                <w:noProof/>
+                <w:lang w:val="en-US"/>
               </w:rPr>
               <w:tab/>
             </w:r>
@@ -1754,6 +1750,7 @@
             </w:r>
             <w:r>
               <w:rPr>
+                <w:rFonts w:ascii="Times New Roman" w:hAnsi="Times New Roman" w:cs="Times New Roman"/>
                 <w:noProof/>
                 <w:webHidden/>
               </w:rPr>
@@ -1761,6 +1758,7 @@
             </w:r>
             <w:r>
               <w:rPr>
+                <w:rFonts w:ascii="Times New Roman" w:hAnsi="Times New Roman" w:cs="Times New Roman"/>
                 <w:noProof/>
                 <w:webHidden/>
               </w:rPr>
@@ -1768,19 +1766,22 @@
             </w:r>
             <w:r>
               <w:rPr>
-                <w:noProof/>
-                <w:webHidden/>
-              </w:rPr>
-              <w:instrText xml:space="preserve"> PAGEREF _Toc36291647 \h </w:instrText>
-            </w:r>
-            <w:r>
-              <w:rPr>
-                <w:noProof/>
-                <w:webHidden/>
-              </w:rPr>
-            </w:r>
-            <w:r>
-              <w:rPr>
+                <w:rFonts w:ascii="Times New Roman" w:hAnsi="Times New Roman" w:cs="Times New Roman"/>
+                <w:noProof/>
+                <w:webHidden/>
+              </w:rPr>
+              <w:instrText xml:space="preserve"> PAGEREF _Toc42627761 \h </w:instrText>
+            </w:r>
+            <w:r>
+              <w:rPr>
+                <w:rFonts w:ascii="Times New Roman" w:hAnsi="Times New Roman" w:cs="Times New Roman"/>
+                <w:noProof/>
+                <w:webHidden/>
+              </w:rPr>
+            </w:r>
+            <w:r>
+              <w:rPr>
+                <w:rFonts w:ascii="Times New Roman" w:hAnsi="Times New Roman" w:cs="Times New Roman"/>
                 <w:noProof/>
                 <w:webHidden/>
               </w:rPr>
@@ -1788,6 +1789,7 @@
             </w:r>
             <w:r>
               <w:rPr>
+                <w:rFonts w:ascii="Times New Roman" w:hAnsi="Times New Roman" w:cs="Times New Roman"/>
                 <w:noProof/>
                 <w:webHidden/>
               </w:rPr>
@@ -1795,6 +1797,7 @@
             </w:r>
             <w:r>
               <w:rPr>
+                <w:rFonts w:ascii="Times New Roman" w:hAnsi="Times New Roman" w:cs="Times New Roman"/>
                 <w:noProof/>
                 <w:webHidden/>
               </w:rPr>
@@ -1810,12 +1813,12 @@
               <w:tab w:val="right" w:leader="dot" w:pos="9019"/>
             </w:tabs>
             <w:rPr>
-              <w:rFonts w:asciiTheme="minorHAnsi" w:eastAsiaTheme="minorEastAsia" w:hAnsiTheme="minorHAnsi" w:cstheme="minorBidi"/>
+              <w:rFonts w:ascii="Times New Roman" w:eastAsiaTheme="minorEastAsia" w:hAnsi="Times New Roman" w:cs="Times New Roman"/>
               <w:noProof/>
-              <w:lang w:eastAsia="en-GB"/>
+              <w:lang w:val="en-US"/>
             </w:rPr>
           </w:pPr>
-          <w:hyperlink w:anchor="_Toc36291648" w:history="1">
+          <w:hyperlink w:anchor="_Toc42627762" w:history="1">
             <w:r>
               <w:rPr>
                 <w:rStyle w:val="Hyperlink"/>
@@ -1826,9 +1829,9 @@
             </w:r>
             <w:r>
               <w:rPr>
-                <w:rFonts w:asciiTheme="minorHAnsi" w:eastAsiaTheme="minorEastAsia" w:hAnsiTheme="minorHAnsi" w:cstheme="minorBidi"/>
-                <w:noProof/>
-                <w:lang w:eastAsia="en-GB"/>
+                <w:rFonts w:ascii="Times New Roman" w:eastAsiaTheme="minorEastAsia" w:hAnsi="Times New Roman" w:cs="Times New Roman"/>
+                <w:noProof/>
+                <w:lang w:val="en-US"/>
               </w:rPr>
               <w:tab/>
             </w:r>
@@ -1843,6 +1846,7 @@
             </w:r>
             <w:r>
               <w:rPr>
+                <w:rFonts w:ascii="Times New Roman" w:hAnsi="Times New Roman" w:cs="Times New Roman"/>
                 <w:noProof/>
                 <w:webHidden/>
               </w:rPr>
@@ -1850,6 +1854,7 @@
             </w:r>
             <w:r>
               <w:rPr>
+                <w:rFonts w:ascii="Times New Roman" w:hAnsi="Times New Roman" w:cs="Times New Roman"/>
                 <w:noProof/>
                 <w:webHidden/>
               </w:rPr>
@@ -1857,19 +1862,22 @@
             </w:r>
             <w:r>
               <w:rPr>
-                <w:noProof/>
-                <w:webHidden/>
-              </w:rPr>
-              <w:instrText xml:space="preserve"> PAGEREF _Toc36291648 \h </w:instrText>
-            </w:r>
-            <w:r>
-              <w:rPr>
-                <w:noProof/>
-                <w:webHidden/>
-              </w:rPr>
-            </w:r>
-            <w:r>
-              <w:rPr>
+                <w:rFonts w:ascii="Times New Roman" w:hAnsi="Times New Roman" w:cs="Times New Roman"/>
+                <w:noProof/>
+                <w:webHidden/>
+              </w:rPr>
+              <w:instrText xml:space="preserve"> PAGEREF _Toc42627762 \h </w:instrText>
+            </w:r>
+            <w:r>
+              <w:rPr>
+                <w:rFonts w:ascii="Times New Roman" w:hAnsi="Times New Roman" w:cs="Times New Roman"/>
+                <w:noProof/>
+                <w:webHidden/>
+              </w:rPr>
+            </w:r>
+            <w:r>
+              <w:rPr>
+                <w:rFonts w:ascii="Times New Roman" w:hAnsi="Times New Roman" w:cs="Times New Roman"/>
                 <w:noProof/>
                 <w:webHidden/>
               </w:rPr>
@@ -1877,6 +1885,7 @@
             </w:r>
             <w:r>
               <w:rPr>
+                <w:rFonts w:ascii="Times New Roman" w:hAnsi="Times New Roman" w:cs="Times New Roman"/>
                 <w:noProof/>
                 <w:webHidden/>
               </w:rPr>
@@ -1884,6 +1893,7 @@
             </w:r>
             <w:r>
               <w:rPr>
+                <w:rFonts w:ascii="Times New Roman" w:hAnsi="Times New Roman" w:cs="Times New Roman"/>
                 <w:noProof/>
                 <w:webHidden/>
               </w:rPr>
@@ -1899,12 +1909,12 @@
               <w:tab w:val="right" w:leader="dot" w:pos="9019"/>
             </w:tabs>
             <w:rPr>
-              <w:rFonts w:asciiTheme="minorHAnsi" w:eastAsiaTheme="minorEastAsia" w:hAnsiTheme="minorHAnsi" w:cstheme="minorBidi"/>
+              <w:rFonts w:ascii="Times New Roman" w:eastAsiaTheme="minorEastAsia" w:hAnsi="Times New Roman" w:cs="Times New Roman"/>
               <w:noProof/>
-              <w:lang w:eastAsia="en-GB"/>
+              <w:lang w:val="en-US"/>
             </w:rPr>
           </w:pPr>
-          <w:hyperlink w:anchor="_Toc36291649" w:history="1">
+          <w:hyperlink w:anchor="_Toc42627763" w:history="1">
             <w:r>
               <w:rPr>
                 <w:rStyle w:val="Hyperlink"/>
@@ -1916,9 +1926,9 @@
             </w:r>
             <w:r>
               <w:rPr>
-                <w:rFonts w:asciiTheme="minorHAnsi" w:eastAsiaTheme="minorEastAsia" w:hAnsiTheme="minorHAnsi" w:cstheme="minorBidi"/>
-                <w:noProof/>
-                <w:lang w:eastAsia="en-GB"/>
+                <w:rFonts w:ascii="Times New Roman" w:eastAsiaTheme="minorEastAsia" w:hAnsi="Times New Roman" w:cs="Times New Roman"/>
+                <w:noProof/>
+                <w:lang w:val="en-US"/>
               </w:rPr>
               <w:tab/>
             </w:r>
@@ -1933,6 +1943,7 @@
             </w:r>
             <w:r>
               <w:rPr>
+                <w:rFonts w:ascii="Times New Roman" w:hAnsi="Times New Roman" w:cs="Times New Roman"/>
                 <w:noProof/>
                 <w:webHidden/>
               </w:rPr>
@@ -1940,6 +1951,7 @@
             </w:r>
             <w:r>
               <w:rPr>
+                <w:rFonts w:ascii="Times New Roman" w:hAnsi="Times New Roman" w:cs="Times New Roman"/>
                 <w:noProof/>
                 <w:webHidden/>
               </w:rPr>
@@ -1947,19 +1959,22 @@
             </w:r>
             <w:r>
               <w:rPr>
-                <w:noProof/>
-                <w:webHidden/>
-              </w:rPr>
-              <w:instrText xml:space="preserve"> PAGEREF _Toc36291649 \h </w:instrText>
-            </w:r>
-            <w:r>
-              <w:rPr>
-                <w:noProof/>
-                <w:webHidden/>
-              </w:rPr>
-            </w:r>
-            <w:r>
-              <w:rPr>
+                <w:rFonts w:ascii="Times New Roman" w:hAnsi="Times New Roman" w:cs="Times New Roman"/>
+                <w:noProof/>
+                <w:webHidden/>
+              </w:rPr>
+              <w:instrText xml:space="preserve"> PAGEREF _Toc42627763 \h </w:instrText>
+            </w:r>
+            <w:r>
+              <w:rPr>
+                <w:rFonts w:ascii="Times New Roman" w:hAnsi="Times New Roman" w:cs="Times New Roman"/>
+                <w:noProof/>
+                <w:webHidden/>
+              </w:rPr>
+            </w:r>
+            <w:r>
+              <w:rPr>
+                <w:rFonts w:ascii="Times New Roman" w:hAnsi="Times New Roman" w:cs="Times New Roman"/>
                 <w:noProof/>
                 <w:webHidden/>
               </w:rPr>
@@ -1967,6 +1982,7 @@
             </w:r>
             <w:r>
               <w:rPr>
+                <w:rFonts w:ascii="Times New Roman" w:hAnsi="Times New Roman" w:cs="Times New Roman"/>
                 <w:noProof/>
                 <w:webHidden/>
               </w:rPr>
@@ -1974,6 +1990,7 @@
             </w:r>
             <w:r>
               <w:rPr>
+                <w:rFonts w:ascii="Times New Roman" w:hAnsi="Times New Roman" w:cs="Times New Roman"/>
                 <w:noProof/>
                 <w:webHidden/>
               </w:rPr>
@@ -1989,12 +2006,12 @@
               <w:tab w:val="right" w:leader="dot" w:pos="9019"/>
             </w:tabs>
             <w:rPr>
-              <w:rFonts w:asciiTheme="minorHAnsi" w:eastAsiaTheme="minorEastAsia" w:hAnsiTheme="minorHAnsi" w:cstheme="minorBidi"/>
+              <w:rFonts w:ascii="Times New Roman" w:eastAsiaTheme="minorEastAsia" w:hAnsi="Times New Roman" w:cs="Times New Roman"/>
               <w:noProof/>
-              <w:lang w:eastAsia="en-GB"/>
+              <w:lang w:val="en-US"/>
             </w:rPr>
           </w:pPr>
-          <w:hyperlink w:anchor="_Toc36291650" w:history="1">
+          <w:hyperlink w:anchor="_Toc42627764" w:history="1">
             <w:r>
               <w:rPr>
                 <w:rStyle w:val="Hyperlink"/>
@@ -2006,9 +2023,9 @@
             </w:r>
             <w:r>
               <w:rPr>
-                <w:rFonts w:asciiTheme="minorHAnsi" w:eastAsiaTheme="minorEastAsia" w:hAnsiTheme="minorHAnsi" w:cstheme="minorBidi"/>
-                <w:noProof/>
-                <w:lang w:eastAsia="en-GB"/>
+                <w:rFonts w:ascii="Times New Roman" w:eastAsiaTheme="minorEastAsia" w:hAnsi="Times New Roman" w:cs="Times New Roman"/>
+                <w:noProof/>
+                <w:lang w:val="en-US"/>
               </w:rPr>
               <w:tab/>
             </w:r>
@@ -2023,6 +2040,7 @@
             </w:r>
             <w:r>
               <w:rPr>
+                <w:rFonts w:ascii="Times New Roman" w:hAnsi="Times New Roman" w:cs="Times New Roman"/>
                 <w:noProof/>
                 <w:webHidden/>
               </w:rPr>
@@ -2030,6 +2048,7 @@
             </w:r>
             <w:r>
               <w:rPr>
+                <w:rFonts w:ascii="Times New Roman" w:hAnsi="Times New Roman" w:cs="Times New Roman"/>
                 <w:noProof/>
                 <w:webHidden/>
               </w:rPr>
@@ -2037,19 +2056,22 @@
             </w:r>
             <w:r>
               <w:rPr>
-                <w:noProof/>
-                <w:webHidden/>
-              </w:rPr>
-              <w:instrText xml:space="preserve"> PAGEREF _Toc36291650 \h </w:instrText>
-            </w:r>
-            <w:r>
-              <w:rPr>
-                <w:noProof/>
-                <w:webHidden/>
-              </w:rPr>
-            </w:r>
-            <w:r>
-              <w:rPr>
+                <w:rFonts w:ascii="Times New Roman" w:hAnsi="Times New Roman" w:cs="Times New Roman"/>
+                <w:noProof/>
+                <w:webHidden/>
+              </w:rPr>
+              <w:instrText xml:space="preserve"> PAGEREF _Toc42627764 \h </w:instrText>
+            </w:r>
+            <w:r>
+              <w:rPr>
+                <w:rFonts w:ascii="Times New Roman" w:hAnsi="Times New Roman" w:cs="Times New Roman"/>
+                <w:noProof/>
+                <w:webHidden/>
+              </w:rPr>
+            </w:r>
+            <w:r>
+              <w:rPr>
+                <w:rFonts w:ascii="Times New Roman" w:hAnsi="Times New Roman" w:cs="Times New Roman"/>
                 <w:noProof/>
                 <w:webHidden/>
               </w:rPr>
@@ -2057,6 +2079,7 @@
             </w:r>
             <w:r>
               <w:rPr>
+                <w:rFonts w:ascii="Times New Roman" w:hAnsi="Times New Roman" w:cs="Times New Roman"/>
                 <w:noProof/>
                 <w:webHidden/>
               </w:rPr>
@@ -2064,6 +2087,7 @@
             </w:r>
             <w:r>
               <w:rPr>
+                <w:rFonts w:ascii="Times New Roman" w:hAnsi="Times New Roman" w:cs="Times New Roman"/>
                 <w:noProof/>
                 <w:webHidden/>
               </w:rPr>
@@ -2075,15 +2099,16 @@
           <w:pPr>
             <w:pStyle w:val="TOC1"/>
             <w:rPr>
-              <w:rFonts w:asciiTheme="minorHAnsi" w:eastAsiaTheme="minorEastAsia" w:hAnsiTheme="minorHAnsi" w:cstheme="minorBidi"/>
+              <w:rFonts w:ascii="Times New Roman" w:eastAsiaTheme="minorEastAsia" w:hAnsi="Times New Roman" w:cs="Times New Roman"/>
               <w:noProof/>
-              <w:lang w:eastAsia="en-GB"/>
+              <w:lang w:val="en-US"/>
             </w:rPr>
           </w:pPr>
-          <w:hyperlink w:anchor="_Toc36291651" w:history="1">
+          <w:hyperlink w:anchor="_Toc42627765" w:history="1">
             <w:r>
               <w:rPr>
                 <w:rStyle w:val="Hyperlink"/>
+                <w:rFonts w:ascii="Times New Roman" w:hAnsi="Times New Roman" w:cs="Times New Roman"/>
                 <w:noProof/>
                 <w:lang w:val="sr-Cyrl-RS"/>
               </w:rPr>
@@ -2091,15 +2116,16 @@
             </w:r>
             <w:r>
               <w:rPr>
-                <w:rFonts w:asciiTheme="minorHAnsi" w:eastAsiaTheme="minorEastAsia" w:hAnsiTheme="minorHAnsi" w:cstheme="minorBidi"/>
-                <w:noProof/>
-                <w:lang w:eastAsia="en-GB"/>
+                <w:rFonts w:ascii="Times New Roman" w:eastAsiaTheme="minorEastAsia" w:hAnsi="Times New Roman" w:cs="Times New Roman"/>
+                <w:noProof/>
+                <w:lang w:val="en-US"/>
               </w:rPr>
               <w:tab/>
             </w:r>
             <w:r>
               <w:rPr>
                 <w:rStyle w:val="Hyperlink"/>
+                <w:rFonts w:ascii="Times New Roman" w:hAnsi="Times New Roman" w:cs="Times New Roman"/>
                 <w:noProof/>
                 <w:lang w:val="sr-Cyrl-RS"/>
               </w:rPr>
@@ -2107,6 +2133,7 @@
             </w:r>
             <w:r>
               <w:rPr>
+                <w:rFonts w:ascii="Times New Roman" w:hAnsi="Times New Roman" w:cs="Times New Roman"/>
                 <w:noProof/>
                 <w:webHidden/>
               </w:rPr>
@@ -2114,6 +2141,7 @@
             </w:r>
             <w:r>
               <w:rPr>
+                <w:rFonts w:ascii="Times New Roman" w:hAnsi="Times New Roman" w:cs="Times New Roman"/>
                 <w:noProof/>
                 <w:webHidden/>
               </w:rPr>
@@ -2121,19 +2149,22 @@
             </w:r>
             <w:r>
               <w:rPr>
-                <w:noProof/>
-                <w:webHidden/>
-              </w:rPr>
-              <w:instrText xml:space="preserve"> PAGEREF _Toc36291651 \h </w:instrText>
-            </w:r>
-            <w:r>
-              <w:rPr>
-                <w:noProof/>
-                <w:webHidden/>
-              </w:rPr>
-            </w:r>
-            <w:r>
-              <w:rPr>
+                <w:rFonts w:ascii="Times New Roman" w:hAnsi="Times New Roman" w:cs="Times New Roman"/>
+                <w:noProof/>
+                <w:webHidden/>
+              </w:rPr>
+              <w:instrText xml:space="preserve"> PAGEREF _Toc42627765 \h </w:instrText>
+            </w:r>
+            <w:r>
+              <w:rPr>
+                <w:rFonts w:ascii="Times New Roman" w:hAnsi="Times New Roman" w:cs="Times New Roman"/>
+                <w:noProof/>
+                <w:webHidden/>
+              </w:rPr>
+            </w:r>
+            <w:r>
+              <w:rPr>
+                <w:rFonts w:ascii="Times New Roman" w:hAnsi="Times New Roman" w:cs="Times New Roman"/>
                 <w:noProof/>
                 <w:webHidden/>
               </w:rPr>
@@ -2141,6 +2172,7 @@
             </w:r>
             <w:r>
               <w:rPr>
+                <w:rFonts w:ascii="Times New Roman" w:hAnsi="Times New Roman" w:cs="Times New Roman"/>
                 <w:noProof/>
                 <w:webHidden/>
               </w:rPr>
@@ -2148,6 +2180,7 @@
             </w:r>
             <w:r>
               <w:rPr>
+                <w:rFonts w:ascii="Times New Roman" w:hAnsi="Times New Roman" w:cs="Times New Roman"/>
                 <w:noProof/>
                 <w:webHidden/>
               </w:rPr>
@@ -2163,12 +2196,12 @@
               <w:tab w:val="right" w:leader="dot" w:pos="9019"/>
             </w:tabs>
             <w:rPr>
-              <w:rFonts w:asciiTheme="minorHAnsi" w:eastAsiaTheme="minorEastAsia" w:hAnsiTheme="minorHAnsi" w:cstheme="minorBidi"/>
+              <w:rFonts w:ascii="Times New Roman" w:eastAsiaTheme="minorEastAsia" w:hAnsi="Times New Roman" w:cs="Times New Roman"/>
               <w:noProof/>
-              <w:lang w:eastAsia="en-GB"/>
+              <w:lang w:val="en-US"/>
             </w:rPr>
           </w:pPr>
-          <w:hyperlink w:anchor="_Toc36291652" w:history="1">
+          <w:hyperlink w:anchor="_Toc42627766" w:history="1">
             <w:r>
               <w:rPr>
                 <w:rStyle w:val="Hyperlink"/>
@@ -2180,9 +2213,9 @@
             </w:r>
             <w:r>
               <w:rPr>
-                <w:rFonts w:asciiTheme="minorHAnsi" w:eastAsiaTheme="minorEastAsia" w:hAnsiTheme="minorHAnsi" w:cstheme="minorBidi"/>
-                <w:noProof/>
-                <w:lang w:eastAsia="en-GB"/>
+                <w:rFonts w:ascii="Times New Roman" w:eastAsiaTheme="minorEastAsia" w:hAnsi="Times New Roman" w:cs="Times New Roman"/>
+                <w:noProof/>
+                <w:lang w:val="en-US"/>
               </w:rPr>
               <w:tab/>
             </w:r>
@@ -2197,6 +2230,7 @@
             </w:r>
             <w:r>
               <w:rPr>
+                <w:rFonts w:ascii="Times New Roman" w:hAnsi="Times New Roman" w:cs="Times New Roman"/>
                 <w:noProof/>
                 <w:webHidden/>
               </w:rPr>
@@ -2204,6 +2238,7 @@
             </w:r>
             <w:r>
               <w:rPr>
+                <w:rFonts w:ascii="Times New Roman" w:hAnsi="Times New Roman" w:cs="Times New Roman"/>
                 <w:noProof/>
                 <w:webHidden/>
               </w:rPr>
@@ -2211,19 +2246,22 @@
             </w:r>
             <w:r>
               <w:rPr>
-                <w:noProof/>
-                <w:webHidden/>
-              </w:rPr>
-              <w:instrText xml:space="preserve"> PAGEREF _Toc36291652 \h </w:instrText>
-            </w:r>
-            <w:r>
-              <w:rPr>
-                <w:noProof/>
-                <w:webHidden/>
-              </w:rPr>
-            </w:r>
-            <w:r>
-              <w:rPr>
+                <w:rFonts w:ascii="Times New Roman" w:hAnsi="Times New Roman" w:cs="Times New Roman"/>
+                <w:noProof/>
+                <w:webHidden/>
+              </w:rPr>
+              <w:instrText xml:space="preserve"> PAGEREF _Toc42627766 \h </w:instrText>
+            </w:r>
+            <w:r>
+              <w:rPr>
+                <w:rFonts w:ascii="Times New Roman" w:hAnsi="Times New Roman" w:cs="Times New Roman"/>
+                <w:noProof/>
+                <w:webHidden/>
+              </w:rPr>
+            </w:r>
+            <w:r>
+              <w:rPr>
+                <w:rFonts w:ascii="Times New Roman" w:hAnsi="Times New Roman" w:cs="Times New Roman"/>
                 <w:noProof/>
                 <w:webHidden/>
               </w:rPr>
@@ -2231,6 +2269,7 @@
             </w:r>
             <w:r>
               <w:rPr>
+                <w:rFonts w:ascii="Times New Roman" w:hAnsi="Times New Roman" w:cs="Times New Roman"/>
                 <w:noProof/>
                 <w:webHidden/>
               </w:rPr>
@@ -2238,6 +2277,7 @@
             </w:r>
             <w:r>
               <w:rPr>
+                <w:rFonts w:ascii="Times New Roman" w:hAnsi="Times New Roman" w:cs="Times New Roman"/>
                 <w:noProof/>
                 <w:webHidden/>
               </w:rPr>
@@ -2253,12 +2293,12 @@
               <w:tab w:val="right" w:leader="dot" w:pos="9019"/>
             </w:tabs>
             <w:rPr>
-              <w:rFonts w:asciiTheme="minorHAnsi" w:eastAsiaTheme="minorEastAsia" w:hAnsiTheme="minorHAnsi" w:cstheme="minorBidi"/>
+              <w:rFonts w:ascii="Times New Roman" w:eastAsiaTheme="minorEastAsia" w:hAnsi="Times New Roman" w:cs="Times New Roman"/>
               <w:noProof/>
-              <w:lang w:eastAsia="en-GB"/>
+              <w:lang w:val="en-US"/>
             </w:rPr>
           </w:pPr>
-          <w:hyperlink w:anchor="_Toc36291653" w:history="1">
+          <w:hyperlink w:anchor="_Toc42627767" w:history="1">
             <w:r>
               <w:rPr>
                 <w:rStyle w:val="Hyperlink"/>
@@ -2270,9 +2310,9 @@
             </w:r>
             <w:r>
               <w:rPr>
-                <w:rFonts w:asciiTheme="minorHAnsi" w:eastAsiaTheme="minorEastAsia" w:hAnsiTheme="minorHAnsi" w:cstheme="minorBidi"/>
-                <w:noProof/>
-                <w:lang w:eastAsia="en-GB"/>
+                <w:rFonts w:ascii="Times New Roman" w:eastAsiaTheme="minorEastAsia" w:hAnsi="Times New Roman" w:cs="Times New Roman"/>
+                <w:noProof/>
+                <w:lang w:val="en-US"/>
               </w:rPr>
               <w:tab/>
             </w:r>
@@ -2287,6 +2327,7 @@
             </w:r>
             <w:r>
               <w:rPr>
+                <w:rFonts w:ascii="Times New Roman" w:hAnsi="Times New Roman" w:cs="Times New Roman"/>
                 <w:noProof/>
                 <w:webHidden/>
               </w:rPr>
@@ -2294,6 +2335,7 @@
             </w:r>
             <w:r>
               <w:rPr>
+                <w:rFonts w:ascii="Times New Roman" w:hAnsi="Times New Roman" w:cs="Times New Roman"/>
                 <w:noProof/>
                 <w:webHidden/>
               </w:rPr>
@@ -2301,19 +2343,22 @@
             </w:r>
             <w:r>
               <w:rPr>
-                <w:noProof/>
-                <w:webHidden/>
-              </w:rPr>
-              <w:instrText xml:space="preserve"> PAGEREF _Toc36291653 \h </w:instrText>
-            </w:r>
-            <w:r>
-              <w:rPr>
-                <w:noProof/>
-                <w:webHidden/>
-              </w:rPr>
-            </w:r>
-            <w:r>
-              <w:rPr>
+                <w:rFonts w:ascii="Times New Roman" w:hAnsi="Times New Roman" w:cs="Times New Roman"/>
+                <w:noProof/>
+                <w:webHidden/>
+              </w:rPr>
+              <w:instrText xml:space="preserve"> PAGEREF _Toc42627767 \h </w:instrText>
+            </w:r>
+            <w:r>
+              <w:rPr>
+                <w:rFonts w:ascii="Times New Roman" w:hAnsi="Times New Roman" w:cs="Times New Roman"/>
+                <w:noProof/>
+                <w:webHidden/>
+              </w:rPr>
+            </w:r>
+            <w:r>
+              <w:rPr>
+                <w:rFonts w:ascii="Times New Roman" w:hAnsi="Times New Roman" w:cs="Times New Roman"/>
                 <w:noProof/>
                 <w:webHidden/>
               </w:rPr>
@@ -2321,6 +2366,7 @@
             </w:r>
             <w:r>
               <w:rPr>
+                <w:rFonts w:ascii="Times New Roman" w:hAnsi="Times New Roman" w:cs="Times New Roman"/>
                 <w:noProof/>
                 <w:webHidden/>
               </w:rPr>
@@ -2328,6 +2374,7 @@
             </w:r>
             <w:r>
               <w:rPr>
+                <w:rFonts w:ascii="Times New Roman" w:hAnsi="Times New Roman" w:cs="Times New Roman"/>
                 <w:noProof/>
                 <w:webHidden/>
               </w:rPr>
@@ -2343,12 +2390,12 @@
               <w:tab w:val="right" w:leader="dot" w:pos="9019"/>
             </w:tabs>
             <w:rPr>
-              <w:rFonts w:asciiTheme="minorHAnsi" w:eastAsiaTheme="minorEastAsia" w:hAnsiTheme="minorHAnsi" w:cstheme="minorBidi"/>
+              <w:rFonts w:ascii="Times New Roman" w:eastAsiaTheme="minorEastAsia" w:hAnsi="Times New Roman" w:cs="Times New Roman"/>
               <w:noProof/>
-              <w:lang w:eastAsia="en-GB"/>
+              <w:lang w:val="en-US"/>
             </w:rPr>
           </w:pPr>
-          <w:hyperlink w:anchor="_Toc36291654" w:history="1">
+          <w:hyperlink w:anchor="_Toc42627768" w:history="1">
             <w:r>
               <w:rPr>
                 <w:rStyle w:val="Hyperlink"/>
@@ -2360,9 +2407,9 @@
             </w:r>
             <w:r>
               <w:rPr>
-                <w:rFonts w:asciiTheme="minorHAnsi" w:eastAsiaTheme="minorEastAsia" w:hAnsiTheme="minorHAnsi" w:cstheme="minorBidi"/>
-                <w:noProof/>
-                <w:lang w:eastAsia="en-GB"/>
+                <w:rFonts w:ascii="Times New Roman" w:eastAsiaTheme="minorEastAsia" w:hAnsi="Times New Roman" w:cs="Times New Roman"/>
+                <w:noProof/>
+                <w:lang w:val="en-US"/>
               </w:rPr>
               <w:tab/>
             </w:r>
@@ -2377,6 +2424,7 @@
             </w:r>
             <w:r>
               <w:rPr>
+                <w:rFonts w:ascii="Times New Roman" w:hAnsi="Times New Roman" w:cs="Times New Roman"/>
                 <w:noProof/>
                 <w:webHidden/>
               </w:rPr>
@@ -2384,6 +2432,7 @@
             </w:r>
             <w:r>
               <w:rPr>
+                <w:rFonts w:ascii="Times New Roman" w:hAnsi="Times New Roman" w:cs="Times New Roman"/>
                 <w:noProof/>
                 <w:webHidden/>
               </w:rPr>
@@ -2391,19 +2440,22 @@
             </w:r>
             <w:r>
               <w:rPr>
-                <w:noProof/>
-                <w:webHidden/>
-              </w:rPr>
-              <w:instrText xml:space="preserve"> PAGEREF _Toc36291654 \h </w:instrText>
-            </w:r>
-            <w:r>
-              <w:rPr>
-                <w:noProof/>
-                <w:webHidden/>
-              </w:rPr>
-            </w:r>
-            <w:r>
-              <w:rPr>
+                <w:rFonts w:ascii="Times New Roman" w:hAnsi="Times New Roman" w:cs="Times New Roman"/>
+                <w:noProof/>
+                <w:webHidden/>
+              </w:rPr>
+              <w:instrText xml:space="preserve"> PAGEREF _Toc42627768 \h </w:instrText>
+            </w:r>
+            <w:r>
+              <w:rPr>
+                <w:rFonts w:ascii="Times New Roman" w:hAnsi="Times New Roman" w:cs="Times New Roman"/>
+                <w:noProof/>
+                <w:webHidden/>
+              </w:rPr>
+            </w:r>
+            <w:r>
+              <w:rPr>
+                <w:rFonts w:ascii="Times New Roman" w:hAnsi="Times New Roman" w:cs="Times New Roman"/>
                 <w:noProof/>
                 <w:webHidden/>
               </w:rPr>
@@ -2411,6 +2463,7 @@
             </w:r>
             <w:r>
               <w:rPr>
+                <w:rFonts w:ascii="Times New Roman" w:hAnsi="Times New Roman" w:cs="Times New Roman"/>
                 <w:noProof/>
                 <w:webHidden/>
               </w:rPr>
@@ -2418,6 +2471,7 @@
             </w:r>
             <w:r>
               <w:rPr>
+                <w:rFonts w:ascii="Times New Roman" w:hAnsi="Times New Roman" w:cs="Times New Roman"/>
                 <w:noProof/>
                 <w:webHidden/>
               </w:rPr>
@@ -2433,12 +2487,12 @@
               <w:tab w:val="right" w:leader="dot" w:pos="9019"/>
             </w:tabs>
             <w:rPr>
-              <w:rFonts w:asciiTheme="minorHAnsi" w:eastAsiaTheme="minorEastAsia" w:hAnsiTheme="minorHAnsi" w:cstheme="minorBidi"/>
+              <w:rFonts w:ascii="Times New Roman" w:eastAsiaTheme="minorEastAsia" w:hAnsi="Times New Roman" w:cs="Times New Roman"/>
               <w:noProof/>
-              <w:lang w:eastAsia="en-GB"/>
+              <w:lang w:val="en-US"/>
             </w:rPr>
           </w:pPr>
-          <w:hyperlink w:anchor="_Toc36291655" w:history="1">
+          <w:hyperlink w:anchor="_Toc42627769" w:history="1">
             <w:r>
               <w:rPr>
                 <w:rStyle w:val="Hyperlink"/>
@@ -2450,9 +2504,9 @@
             </w:r>
             <w:r>
               <w:rPr>
-                <w:rFonts w:asciiTheme="minorHAnsi" w:eastAsiaTheme="minorEastAsia" w:hAnsiTheme="minorHAnsi" w:cstheme="minorBidi"/>
-                <w:noProof/>
-                <w:lang w:eastAsia="en-GB"/>
+                <w:rFonts w:ascii="Times New Roman" w:eastAsiaTheme="minorEastAsia" w:hAnsi="Times New Roman" w:cs="Times New Roman"/>
+                <w:noProof/>
+                <w:lang w:val="en-US"/>
               </w:rPr>
               <w:tab/>
             </w:r>
@@ -2467,6 +2521,7 @@
             </w:r>
             <w:r>
               <w:rPr>
+                <w:rFonts w:ascii="Times New Roman" w:hAnsi="Times New Roman" w:cs="Times New Roman"/>
                 <w:noProof/>
                 <w:webHidden/>
               </w:rPr>
@@ -2474,6 +2529,7 @@
             </w:r>
             <w:r>
               <w:rPr>
+                <w:rFonts w:ascii="Times New Roman" w:hAnsi="Times New Roman" w:cs="Times New Roman"/>
                 <w:noProof/>
                 <w:webHidden/>
               </w:rPr>
@@ -2481,19 +2537,22 @@
             </w:r>
             <w:r>
               <w:rPr>
-                <w:noProof/>
-                <w:webHidden/>
-              </w:rPr>
-              <w:instrText xml:space="preserve"> PAGEREF _Toc36291655 \h </w:instrText>
-            </w:r>
-            <w:r>
-              <w:rPr>
-                <w:noProof/>
-                <w:webHidden/>
-              </w:rPr>
-            </w:r>
-            <w:r>
-              <w:rPr>
+                <w:rFonts w:ascii="Times New Roman" w:hAnsi="Times New Roman" w:cs="Times New Roman"/>
+                <w:noProof/>
+                <w:webHidden/>
+              </w:rPr>
+              <w:instrText xml:space="preserve"> PAGEREF _Toc42627769 \h </w:instrText>
+            </w:r>
+            <w:r>
+              <w:rPr>
+                <w:rFonts w:ascii="Times New Roman" w:hAnsi="Times New Roman" w:cs="Times New Roman"/>
+                <w:noProof/>
+                <w:webHidden/>
+              </w:rPr>
+            </w:r>
+            <w:r>
+              <w:rPr>
+                <w:rFonts w:ascii="Times New Roman" w:hAnsi="Times New Roman" w:cs="Times New Roman"/>
                 <w:noProof/>
                 <w:webHidden/>
               </w:rPr>
@@ -2501,6 +2560,7 @@
             </w:r>
             <w:r>
               <w:rPr>
+                <w:rFonts w:ascii="Times New Roman" w:hAnsi="Times New Roman" w:cs="Times New Roman"/>
                 <w:noProof/>
                 <w:webHidden/>
               </w:rPr>
@@ -2508,6 +2568,7 @@
             </w:r>
             <w:r>
               <w:rPr>
+                <w:rFonts w:ascii="Times New Roman" w:hAnsi="Times New Roman" w:cs="Times New Roman"/>
                 <w:noProof/>
                 <w:webHidden/>
               </w:rPr>
@@ -2523,12 +2584,12 @@
               <w:tab w:val="right" w:leader="dot" w:pos="9019"/>
             </w:tabs>
             <w:rPr>
-              <w:rFonts w:asciiTheme="minorHAnsi" w:eastAsiaTheme="minorEastAsia" w:hAnsiTheme="minorHAnsi" w:cstheme="minorBidi"/>
+              <w:rFonts w:ascii="Times New Roman" w:eastAsiaTheme="minorEastAsia" w:hAnsi="Times New Roman" w:cs="Times New Roman"/>
               <w:noProof/>
-              <w:lang w:eastAsia="en-GB"/>
+              <w:lang w:val="en-US"/>
             </w:rPr>
           </w:pPr>
-          <w:hyperlink w:anchor="_Toc36291659" w:history="1">
+          <w:hyperlink w:anchor="_Toc42627773" w:history="1">
             <w:r>
               <w:rPr>
                 <w:rStyle w:val="Hyperlink"/>
@@ -2540,9 +2601,9 @@
             </w:r>
             <w:r>
               <w:rPr>
-                <w:rFonts w:asciiTheme="minorHAnsi" w:eastAsiaTheme="minorEastAsia" w:hAnsiTheme="minorHAnsi" w:cstheme="minorBidi"/>
-                <w:noProof/>
-                <w:lang w:eastAsia="en-GB"/>
+                <w:rFonts w:ascii="Times New Roman" w:eastAsiaTheme="minorEastAsia" w:hAnsi="Times New Roman" w:cs="Times New Roman"/>
+                <w:noProof/>
+                <w:lang w:val="en-US"/>
               </w:rPr>
               <w:tab/>
             </w:r>
@@ -2557,6 +2618,7 @@
             </w:r>
             <w:r>
               <w:rPr>
+                <w:rFonts w:ascii="Times New Roman" w:hAnsi="Times New Roman" w:cs="Times New Roman"/>
                 <w:noProof/>
                 <w:webHidden/>
               </w:rPr>
@@ -2564,6 +2626,7 @@
             </w:r>
             <w:r>
               <w:rPr>
+                <w:rFonts w:ascii="Times New Roman" w:hAnsi="Times New Roman" w:cs="Times New Roman"/>
                 <w:noProof/>
                 <w:webHidden/>
               </w:rPr>
@@ -2571,19 +2634,22 @@
             </w:r>
             <w:r>
               <w:rPr>
-                <w:noProof/>
-                <w:webHidden/>
-              </w:rPr>
-              <w:instrText xml:space="preserve"> PAGEREF _Toc36291659 \h </w:instrText>
-            </w:r>
-            <w:r>
-              <w:rPr>
-                <w:noProof/>
-                <w:webHidden/>
-              </w:rPr>
-            </w:r>
-            <w:r>
-              <w:rPr>
+                <w:rFonts w:ascii="Times New Roman" w:hAnsi="Times New Roman" w:cs="Times New Roman"/>
+                <w:noProof/>
+                <w:webHidden/>
+              </w:rPr>
+              <w:instrText xml:space="preserve"> PAGEREF _Toc42627773 \h </w:instrText>
+            </w:r>
+            <w:r>
+              <w:rPr>
+                <w:rFonts w:ascii="Times New Roman" w:hAnsi="Times New Roman" w:cs="Times New Roman"/>
+                <w:noProof/>
+                <w:webHidden/>
+              </w:rPr>
+            </w:r>
+            <w:r>
+              <w:rPr>
+                <w:rFonts w:ascii="Times New Roman" w:hAnsi="Times New Roman" w:cs="Times New Roman"/>
                 <w:noProof/>
                 <w:webHidden/>
               </w:rPr>
@@ -2591,6 +2657,7 @@
             </w:r>
             <w:r>
               <w:rPr>
+                <w:rFonts w:ascii="Times New Roman" w:hAnsi="Times New Roman" w:cs="Times New Roman"/>
                 <w:noProof/>
                 <w:webHidden/>
               </w:rPr>
@@ -2598,6 +2665,7 @@
             </w:r>
             <w:r>
               <w:rPr>
+                <w:rFonts w:ascii="Times New Roman" w:hAnsi="Times New Roman" w:cs="Times New Roman"/>
                 <w:noProof/>
                 <w:webHidden/>
               </w:rPr>
@@ -2613,12 +2681,12 @@
               <w:tab w:val="right" w:leader="dot" w:pos="9019"/>
             </w:tabs>
             <w:rPr>
-              <w:rFonts w:asciiTheme="minorHAnsi" w:eastAsiaTheme="minorEastAsia" w:hAnsiTheme="minorHAnsi" w:cstheme="minorBidi"/>
+              <w:rFonts w:ascii="Times New Roman" w:eastAsiaTheme="minorEastAsia" w:hAnsi="Times New Roman" w:cs="Times New Roman"/>
               <w:noProof/>
-              <w:lang w:eastAsia="en-GB"/>
+              <w:lang w:val="en-US"/>
             </w:rPr>
           </w:pPr>
-          <w:hyperlink w:anchor="_Toc36291660" w:history="1">
+          <w:hyperlink w:anchor="_Toc42627774" w:history="1">
             <w:r>
               <w:rPr>
                 <w:rStyle w:val="Hyperlink"/>
@@ -2630,9 +2698,9 @@
             </w:r>
             <w:r>
               <w:rPr>
-                <w:rFonts w:asciiTheme="minorHAnsi" w:eastAsiaTheme="minorEastAsia" w:hAnsiTheme="minorHAnsi" w:cstheme="minorBidi"/>
-                <w:noProof/>
-                <w:lang w:eastAsia="en-GB"/>
+                <w:rFonts w:ascii="Times New Roman" w:eastAsiaTheme="minorEastAsia" w:hAnsi="Times New Roman" w:cs="Times New Roman"/>
+                <w:noProof/>
+                <w:lang w:val="en-US"/>
               </w:rPr>
               <w:tab/>
             </w:r>
@@ -2647,6 +2715,7 @@
             </w:r>
             <w:r>
               <w:rPr>
+                <w:rFonts w:ascii="Times New Roman" w:hAnsi="Times New Roman" w:cs="Times New Roman"/>
                 <w:noProof/>
                 <w:webHidden/>
               </w:rPr>
@@ -2654,6 +2723,7 @@
             </w:r>
             <w:r>
               <w:rPr>
+                <w:rFonts w:ascii="Times New Roman" w:hAnsi="Times New Roman" w:cs="Times New Roman"/>
                 <w:noProof/>
                 <w:webHidden/>
               </w:rPr>
@@ -2661,19 +2731,22 @@
             </w:r>
             <w:r>
               <w:rPr>
-                <w:noProof/>
-                <w:webHidden/>
-              </w:rPr>
-              <w:instrText xml:space="preserve"> PAGEREF _Toc36291660 \h </w:instrText>
-            </w:r>
-            <w:r>
-              <w:rPr>
-                <w:noProof/>
-                <w:webHidden/>
-              </w:rPr>
-            </w:r>
-            <w:r>
-              <w:rPr>
+                <w:rFonts w:ascii="Times New Roman" w:hAnsi="Times New Roman" w:cs="Times New Roman"/>
+                <w:noProof/>
+                <w:webHidden/>
+              </w:rPr>
+              <w:instrText xml:space="preserve"> PAGEREF _Toc42627774 \h </w:instrText>
+            </w:r>
+            <w:r>
+              <w:rPr>
+                <w:rFonts w:ascii="Times New Roman" w:hAnsi="Times New Roman" w:cs="Times New Roman"/>
+                <w:noProof/>
+                <w:webHidden/>
+              </w:rPr>
+            </w:r>
+            <w:r>
+              <w:rPr>
+                <w:rFonts w:ascii="Times New Roman" w:hAnsi="Times New Roman" w:cs="Times New Roman"/>
                 <w:noProof/>
                 <w:webHidden/>
               </w:rPr>
@@ -2681,6 +2754,7 @@
             </w:r>
             <w:r>
               <w:rPr>
+                <w:rFonts w:ascii="Times New Roman" w:hAnsi="Times New Roman" w:cs="Times New Roman"/>
                 <w:noProof/>
                 <w:webHidden/>
               </w:rPr>
@@ -2688,6 +2762,7 @@
             </w:r>
             <w:r>
               <w:rPr>
+                <w:rFonts w:ascii="Times New Roman" w:hAnsi="Times New Roman" w:cs="Times New Roman"/>
                 <w:noProof/>
                 <w:webHidden/>
               </w:rPr>
@@ -2703,12 +2778,12 @@
               <w:tab w:val="right" w:leader="dot" w:pos="9019"/>
             </w:tabs>
             <w:rPr>
-              <w:rFonts w:asciiTheme="minorHAnsi" w:eastAsiaTheme="minorEastAsia" w:hAnsiTheme="minorHAnsi" w:cstheme="minorBidi"/>
+              <w:rFonts w:ascii="Times New Roman" w:eastAsiaTheme="minorEastAsia" w:hAnsi="Times New Roman" w:cs="Times New Roman"/>
               <w:noProof/>
-              <w:lang w:eastAsia="en-GB"/>
+              <w:lang w:val="en-US"/>
             </w:rPr>
           </w:pPr>
-          <w:hyperlink w:anchor="_Toc36291661" w:history="1">
+          <w:hyperlink w:anchor="_Toc42627775" w:history="1">
             <w:r>
               <w:rPr>
                 <w:rStyle w:val="Hyperlink"/>
@@ -2720,9 +2795,9 @@
             </w:r>
             <w:r>
               <w:rPr>
-                <w:rFonts w:asciiTheme="minorHAnsi" w:eastAsiaTheme="minorEastAsia" w:hAnsiTheme="minorHAnsi" w:cstheme="minorBidi"/>
-                <w:noProof/>
-                <w:lang w:eastAsia="en-GB"/>
+                <w:rFonts w:ascii="Times New Roman" w:eastAsiaTheme="minorEastAsia" w:hAnsi="Times New Roman" w:cs="Times New Roman"/>
+                <w:noProof/>
+                <w:lang w:val="en-US"/>
               </w:rPr>
               <w:tab/>
             </w:r>
@@ -2737,6 +2812,7 @@
             </w:r>
             <w:r>
               <w:rPr>
+                <w:rFonts w:ascii="Times New Roman" w:hAnsi="Times New Roman" w:cs="Times New Roman"/>
                 <w:noProof/>
                 <w:webHidden/>
               </w:rPr>
@@ -2744,6 +2820,7 @@
             </w:r>
             <w:r>
               <w:rPr>
+                <w:rFonts w:ascii="Times New Roman" w:hAnsi="Times New Roman" w:cs="Times New Roman"/>
                 <w:noProof/>
                 <w:webHidden/>
               </w:rPr>
@@ -2751,19 +2828,22 @@
             </w:r>
             <w:r>
               <w:rPr>
-                <w:noProof/>
-                <w:webHidden/>
-              </w:rPr>
-              <w:instrText xml:space="preserve"> PAGEREF _Toc36291661 \h </w:instrText>
-            </w:r>
-            <w:r>
-              <w:rPr>
-                <w:noProof/>
-                <w:webHidden/>
-              </w:rPr>
-            </w:r>
-            <w:r>
-              <w:rPr>
+                <w:rFonts w:ascii="Times New Roman" w:hAnsi="Times New Roman" w:cs="Times New Roman"/>
+                <w:noProof/>
+                <w:webHidden/>
+              </w:rPr>
+              <w:instrText xml:space="preserve"> PAGEREF _Toc42627775 \h </w:instrText>
+            </w:r>
+            <w:r>
+              <w:rPr>
+                <w:rFonts w:ascii="Times New Roman" w:hAnsi="Times New Roman" w:cs="Times New Roman"/>
+                <w:noProof/>
+                <w:webHidden/>
+              </w:rPr>
+            </w:r>
+            <w:r>
+              <w:rPr>
+                <w:rFonts w:ascii="Times New Roman" w:hAnsi="Times New Roman" w:cs="Times New Roman"/>
                 <w:noProof/>
                 <w:webHidden/>
               </w:rPr>
@@ -2771,6 +2851,7 @@
             </w:r>
             <w:r>
               <w:rPr>
+                <w:rFonts w:ascii="Times New Roman" w:hAnsi="Times New Roman" w:cs="Times New Roman"/>
                 <w:noProof/>
                 <w:webHidden/>
               </w:rPr>
@@ -2778,6 +2859,7 @@
             </w:r>
             <w:r>
               <w:rPr>
+                <w:rFonts w:ascii="Times New Roman" w:hAnsi="Times New Roman" w:cs="Times New Roman"/>
                 <w:noProof/>
                 <w:webHidden/>
               </w:rPr>
@@ -2793,12 +2875,12 @@
               <w:tab w:val="right" w:leader="dot" w:pos="9019"/>
             </w:tabs>
             <w:rPr>
-              <w:rFonts w:asciiTheme="minorHAnsi" w:eastAsiaTheme="minorEastAsia" w:hAnsiTheme="minorHAnsi" w:cstheme="minorBidi"/>
+              <w:rFonts w:ascii="Times New Roman" w:eastAsiaTheme="minorEastAsia" w:hAnsi="Times New Roman" w:cs="Times New Roman"/>
               <w:noProof/>
-              <w:lang w:eastAsia="en-GB"/>
+              <w:lang w:val="en-US"/>
             </w:rPr>
           </w:pPr>
-          <w:hyperlink w:anchor="_Toc36291662" w:history="1">
+          <w:hyperlink w:anchor="_Toc42627776" w:history="1">
             <w:r>
               <w:rPr>
                 <w:rStyle w:val="Hyperlink"/>
@@ -2810,9 +2892,9 @@
             </w:r>
             <w:r>
               <w:rPr>
-                <w:rFonts w:asciiTheme="minorHAnsi" w:eastAsiaTheme="minorEastAsia" w:hAnsiTheme="minorHAnsi" w:cstheme="minorBidi"/>
-                <w:noProof/>
-                <w:lang w:eastAsia="en-GB"/>
+                <w:rFonts w:ascii="Times New Roman" w:eastAsiaTheme="minorEastAsia" w:hAnsi="Times New Roman" w:cs="Times New Roman"/>
+                <w:noProof/>
+                <w:lang w:val="en-US"/>
               </w:rPr>
               <w:tab/>
             </w:r>
@@ -2827,6 +2909,7 @@
             </w:r>
             <w:r>
               <w:rPr>
+                <w:rFonts w:ascii="Times New Roman" w:hAnsi="Times New Roman" w:cs="Times New Roman"/>
                 <w:noProof/>
                 <w:webHidden/>
               </w:rPr>
@@ -2834,6 +2917,7 @@
             </w:r>
             <w:r>
               <w:rPr>
+                <w:rFonts w:ascii="Times New Roman" w:hAnsi="Times New Roman" w:cs="Times New Roman"/>
                 <w:noProof/>
                 <w:webHidden/>
               </w:rPr>
@@ -2841,19 +2925,22 @@
             </w:r>
             <w:r>
               <w:rPr>
-                <w:noProof/>
-                <w:webHidden/>
-              </w:rPr>
-              <w:instrText xml:space="preserve"> PAGEREF _Toc36291662 \h </w:instrText>
-            </w:r>
-            <w:r>
-              <w:rPr>
-                <w:noProof/>
-                <w:webHidden/>
-              </w:rPr>
-            </w:r>
-            <w:r>
-              <w:rPr>
+                <w:rFonts w:ascii="Times New Roman" w:hAnsi="Times New Roman" w:cs="Times New Roman"/>
+                <w:noProof/>
+                <w:webHidden/>
+              </w:rPr>
+              <w:instrText xml:space="preserve"> PAGEREF _Toc42627776 \h </w:instrText>
+            </w:r>
+            <w:r>
+              <w:rPr>
+                <w:rFonts w:ascii="Times New Roman" w:hAnsi="Times New Roman" w:cs="Times New Roman"/>
+                <w:noProof/>
+                <w:webHidden/>
+              </w:rPr>
+            </w:r>
+            <w:r>
+              <w:rPr>
+                <w:rFonts w:ascii="Times New Roman" w:hAnsi="Times New Roman" w:cs="Times New Roman"/>
                 <w:noProof/>
                 <w:webHidden/>
               </w:rPr>
@@ -2861,6 +2948,7 @@
             </w:r>
             <w:r>
               <w:rPr>
+                <w:rFonts w:ascii="Times New Roman" w:hAnsi="Times New Roman" w:cs="Times New Roman"/>
                 <w:noProof/>
                 <w:webHidden/>
               </w:rPr>
@@ -2868,6 +2956,7 @@
             </w:r>
             <w:r>
               <w:rPr>
+                <w:rFonts w:ascii="Times New Roman" w:hAnsi="Times New Roman" w:cs="Times New Roman"/>
                 <w:noProof/>
                 <w:webHidden/>
               </w:rPr>
@@ -2883,12 +2972,12 @@
               <w:tab w:val="right" w:leader="dot" w:pos="9019"/>
             </w:tabs>
             <w:rPr>
-              <w:rFonts w:asciiTheme="minorHAnsi" w:eastAsiaTheme="minorEastAsia" w:hAnsiTheme="minorHAnsi" w:cstheme="minorBidi"/>
+              <w:rFonts w:ascii="Times New Roman" w:eastAsiaTheme="minorEastAsia" w:hAnsi="Times New Roman" w:cs="Times New Roman"/>
               <w:noProof/>
-              <w:lang w:eastAsia="en-GB"/>
+              <w:lang w:val="en-US"/>
             </w:rPr>
           </w:pPr>
-          <w:hyperlink w:anchor="_Toc36291663" w:history="1">
+          <w:hyperlink w:anchor="_Toc42627777" w:history="1">
             <w:r>
               <w:rPr>
                 <w:rStyle w:val="Hyperlink"/>
@@ -2900,9 +2989,9 @@
             </w:r>
             <w:r>
               <w:rPr>
-                <w:rFonts w:asciiTheme="minorHAnsi" w:eastAsiaTheme="minorEastAsia" w:hAnsiTheme="minorHAnsi" w:cstheme="minorBidi"/>
-                <w:noProof/>
-                <w:lang w:eastAsia="en-GB"/>
+                <w:rFonts w:ascii="Times New Roman" w:eastAsiaTheme="minorEastAsia" w:hAnsi="Times New Roman" w:cs="Times New Roman"/>
+                <w:noProof/>
+                <w:lang w:val="en-US"/>
               </w:rPr>
               <w:tab/>
             </w:r>
@@ -2913,10 +3002,11 @@
                 <w:noProof/>
                 <w:lang w:val="sr-Cyrl-RS"/>
               </w:rPr>
-              <w:t>Корисник је заборавио лозинку и уноси погрешан верификациони код</w:t>
-            </w:r>
-            <w:r>
-              <w:rPr>
+              <w:t>Корисник је заборавио лозинку и користи погрешан линк за опоравак</w:t>
+            </w:r>
+            <w:r>
+              <w:rPr>
+                <w:rFonts w:ascii="Times New Roman" w:hAnsi="Times New Roman" w:cs="Times New Roman"/>
                 <w:noProof/>
                 <w:webHidden/>
               </w:rPr>
@@ -2924,6 +3014,7 @@
             </w:r>
             <w:r>
               <w:rPr>
+                <w:rFonts w:ascii="Times New Roman" w:hAnsi="Times New Roman" w:cs="Times New Roman"/>
                 <w:noProof/>
                 <w:webHidden/>
               </w:rPr>
@@ -2931,19 +3022,22 @@
             </w:r>
             <w:r>
               <w:rPr>
-                <w:noProof/>
-                <w:webHidden/>
-              </w:rPr>
-              <w:instrText xml:space="preserve"> PAGEREF _Toc36291663 \h </w:instrText>
-            </w:r>
-            <w:r>
-              <w:rPr>
-                <w:noProof/>
-                <w:webHidden/>
-              </w:rPr>
-            </w:r>
-            <w:r>
-              <w:rPr>
+                <w:rFonts w:ascii="Times New Roman" w:hAnsi="Times New Roman" w:cs="Times New Roman"/>
+                <w:noProof/>
+                <w:webHidden/>
+              </w:rPr>
+              <w:instrText xml:space="preserve"> PAGEREF _Toc42627777 \h </w:instrText>
+            </w:r>
+            <w:r>
+              <w:rPr>
+                <w:rFonts w:ascii="Times New Roman" w:hAnsi="Times New Roman" w:cs="Times New Roman"/>
+                <w:noProof/>
+                <w:webHidden/>
+              </w:rPr>
+            </w:r>
+            <w:r>
+              <w:rPr>
+                <w:rFonts w:ascii="Times New Roman" w:hAnsi="Times New Roman" w:cs="Times New Roman"/>
                 <w:noProof/>
                 <w:webHidden/>
               </w:rPr>
@@ -2951,6 +3045,7 @@
             </w:r>
             <w:r>
               <w:rPr>
+                <w:rFonts w:ascii="Times New Roman" w:hAnsi="Times New Roman" w:cs="Times New Roman"/>
                 <w:noProof/>
                 <w:webHidden/>
               </w:rPr>
@@ -2958,6 +3053,7 @@
             </w:r>
             <w:r>
               <w:rPr>
+                <w:rFonts w:ascii="Times New Roman" w:hAnsi="Times New Roman" w:cs="Times New Roman"/>
                 <w:noProof/>
                 <w:webHidden/>
               </w:rPr>
@@ -2973,12 +3069,12 @@
               <w:tab w:val="right" w:leader="dot" w:pos="9019"/>
             </w:tabs>
             <w:rPr>
-              <w:rFonts w:asciiTheme="minorHAnsi" w:eastAsiaTheme="minorEastAsia" w:hAnsiTheme="minorHAnsi" w:cstheme="minorBidi"/>
+              <w:rFonts w:ascii="Times New Roman" w:eastAsiaTheme="minorEastAsia" w:hAnsi="Times New Roman" w:cs="Times New Roman"/>
               <w:noProof/>
-              <w:lang w:eastAsia="en-GB"/>
+              <w:lang w:val="en-US"/>
             </w:rPr>
           </w:pPr>
-          <w:hyperlink w:anchor="_Toc36291664" w:history="1">
+          <w:hyperlink w:anchor="_Toc42627778" w:history="1">
             <w:r>
               <w:rPr>
                 <w:rStyle w:val="Hyperlink"/>
@@ -2990,9 +3086,9 @@
             </w:r>
             <w:r>
               <w:rPr>
-                <w:rFonts w:asciiTheme="minorHAnsi" w:eastAsiaTheme="minorEastAsia" w:hAnsiTheme="minorHAnsi" w:cstheme="minorBidi"/>
-                <w:noProof/>
-                <w:lang w:eastAsia="en-GB"/>
+                <w:rFonts w:ascii="Times New Roman" w:eastAsiaTheme="minorEastAsia" w:hAnsi="Times New Roman" w:cs="Times New Roman"/>
+                <w:noProof/>
+                <w:lang w:val="en-US"/>
               </w:rPr>
               <w:tab/>
             </w:r>
@@ -3007,6 +3103,7 @@
             </w:r>
             <w:r>
               <w:rPr>
+                <w:rFonts w:ascii="Times New Roman" w:hAnsi="Times New Roman" w:cs="Times New Roman"/>
                 <w:noProof/>
                 <w:webHidden/>
               </w:rPr>
@@ -3014,6 +3111,7 @@
             </w:r>
             <w:r>
               <w:rPr>
+                <w:rFonts w:ascii="Times New Roman" w:hAnsi="Times New Roman" w:cs="Times New Roman"/>
                 <w:noProof/>
                 <w:webHidden/>
               </w:rPr>
@@ -3021,19 +3119,22 @@
             </w:r>
             <w:r>
               <w:rPr>
-                <w:noProof/>
-                <w:webHidden/>
-              </w:rPr>
-              <w:instrText xml:space="preserve"> PAGEREF _Toc36291664 \h </w:instrText>
-            </w:r>
-            <w:r>
-              <w:rPr>
-                <w:noProof/>
-                <w:webHidden/>
-              </w:rPr>
-            </w:r>
-            <w:r>
-              <w:rPr>
+                <w:rFonts w:ascii="Times New Roman" w:hAnsi="Times New Roman" w:cs="Times New Roman"/>
+                <w:noProof/>
+                <w:webHidden/>
+              </w:rPr>
+              <w:instrText xml:space="preserve"> PAGEREF _Toc42627778 \h </w:instrText>
+            </w:r>
+            <w:r>
+              <w:rPr>
+                <w:rFonts w:ascii="Times New Roman" w:hAnsi="Times New Roman" w:cs="Times New Roman"/>
+                <w:noProof/>
+                <w:webHidden/>
+              </w:rPr>
+            </w:r>
+            <w:r>
+              <w:rPr>
+                <w:rFonts w:ascii="Times New Roman" w:hAnsi="Times New Roman" w:cs="Times New Roman"/>
                 <w:noProof/>
                 <w:webHidden/>
               </w:rPr>
@@ -3041,6 +3142,7 @@
             </w:r>
             <w:r>
               <w:rPr>
+                <w:rFonts w:ascii="Times New Roman" w:hAnsi="Times New Roman" w:cs="Times New Roman"/>
                 <w:noProof/>
                 <w:webHidden/>
               </w:rPr>
@@ -3048,6 +3150,7 @@
             </w:r>
             <w:r>
               <w:rPr>
+                <w:rFonts w:ascii="Times New Roman" w:hAnsi="Times New Roman" w:cs="Times New Roman"/>
                 <w:noProof/>
                 <w:webHidden/>
               </w:rPr>
@@ -3063,12 +3166,12 @@
               <w:tab w:val="right" w:leader="dot" w:pos="9019"/>
             </w:tabs>
             <w:rPr>
-              <w:rFonts w:asciiTheme="minorHAnsi" w:eastAsiaTheme="minorEastAsia" w:hAnsiTheme="minorHAnsi" w:cstheme="minorBidi"/>
+              <w:rFonts w:ascii="Times New Roman" w:eastAsiaTheme="minorEastAsia" w:hAnsi="Times New Roman" w:cs="Times New Roman"/>
               <w:noProof/>
-              <w:lang w:eastAsia="en-GB"/>
+              <w:lang w:val="en-US"/>
             </w:rPr>
           </w:pPr>
-          <w:hyperlink w:anchor="_Toc36291665" w:history="1">
+          <w:hyperlink w:anchor="_Toc42627779" w:history="1">
             <w:r>
               <w:rPr>
                 <w:rStyle w:val="Hyperlink"/>
@@ -3080,9 +3183,9 @@
             </w:r>
             <w:r>
               <w:rPr>
-                <w:rFonts w:asciiTheme="minorHAnsi" w:eastAsiaTheme="minorEastAsia" w:hAnsiTheme="minorHAnsi" w:cstheme="minorBidi"/>
-                <w:noProof/>
-                <w:lang w:eastAsia="en-GB"/>
+                <w:rFonts w:ascii="Times New Roman" w:eastAsiaTheme="minorEastAsia" w:hAnsi="Times New Roman" w:cs="Times New Roman"/>
+                <w:noProof/>
+                <w:lang w:val="en-US"/>
               </w:rPr>
               <w:tab/>
             </w:r>
@@ -3097,6 +3200,7 @@
             </w:r>
             <w:r>
               <w:rPr>
+                <w:rFonts w:ascii="Times New Roman" w:hAnsi="Times New Roman" w:cs="Times New Roman"/>
                 <w:noProof/>
                 <w:webHidden/>
               </w:rPr>
@@ -3104,6 +3208,7 @@
             </w:r>
             <w:r>
               <w:rPr>
+                <w:rFonts w:ascii="Times New Roman" w:hAnsi="Times New Roman" w:cs="Times New Roman"/>
                 <w:noProof/>
                 <w:webHidden/>
               </w:rPr>
@@ -3111,19 +3216,22 @@
             </w:r>
             <w:r>
               <w:rPr>
-                <w:noProof/>
-                <w:webHidden/>
-              </w:rPr>
-              <w:instrText xml:space="preserve"> PAGEREF _Toc36291665 \h </w:instrText>
-            </w:r>
-            <w:r>
-              <w:rPr>
-                <w:noProof/>
-                <w:webHidden/>
-              </w:rPr>
-            </w:r>
-            <w:r>
-              <w:rPr>
+                <w:rFonts w:ascii="Times New Roman" w:hAnsi="Times New Roman" w:cs="Times New Roman"/>
+                <w:noProof/>
+                <w:webHidden/>
+              </w:rPr>
+              <w:instrText xml:space="preserve"> PAGEREF _Toc42627779 \h </w:instrText>
+            </w:r>
+            <w:r>
+              <w:rPr>
+                <w:rFonts w:ascii="Times New Roman" w:hAnsi="Times New Roman" w:cs="Times New Roman"/>
+                <w:noProof/>
+                <w:webHidden/>
+              </w:rPr>
+            </w:r>
+            <w:r>
+              <w:rPr>
+                <w:rFonts w:ascii="Times New Roman" w:hAnsi="Times New Roman" w:cs="Times New Roman"/>
                 <w:noProof/>
                 <w:webHidden/>
               </w:rPr>
@@ -3131,6 +3239,7 @@
             </w:r>
             <w:r>
               <w:rPr>
+                <w:rFonts w:ascii="Times New Roman" w:hAnsi="Times New Roman" w:cs="Times New Roman"/>
                 <w:noProof/>
                 <w:webHidden/>
               </w:rPr>
@@ -3138,6 +3247,7 @@
             </w:r>
             <w:r>
               <w:rPr>
+                <w:rFonts w:ascii="Times New Roman" w:hAnsi="Times New Roman" w:cs="Times New Roman"/>
                 <w:noProof/>
                 <w:webHidden/>
               </w:rPr>
@@ -3153,12 +3263,12 @@
               <w:tab w:val="right" w:leader="dot" w:pos="9019"/>
             </w:tabs>
             <w:rPr>
-              <w:rFonts w:asciiTheme="minorHAnsi" w:eastAsiaTheme="minorEastAsia" w:hAnsiTheme="minorHAnsi" w:cstheme="minorBidi"/>
+              <w:rFonts w:ascii="Times New Roman" w:eastAsiaTheme="minorEastAsia" w:hAnsi="Times New Roman" w:cs="Times New Roman"/>
               <w:noProof/>
-              <w:lang w:eastAsia="en-GB"/>
+              <w:lang w:val="en-US"/>
             </w:rPr>
           </w:pPr>
-          <w:hyperlink w:anchor="_Toc36291666" w:history="1">
+          <w:hyperlink w:anchor="_Toc42627780" w:history="1">
             <w:r>
               <w:rPr>
                 <w:rStyle w:val="Hyperlink"/>
@@ -3170,9 +3280,9 @@
             </w:r>
             <w:r>
               <w:rPr>
-                <w:rFonts w:asciiTheme="minorHAnsi" w:eastAsiaTheme="minorEastAsia" w:hAnsiTheme="minorHAnsi" w:cstheme="minorBidi"/>
-                <w:noProof/>
-                <w:lang w:eastAsia="en-GB"/>
+                <w:rFonts w:ascii="Times New Roman" w:eastAsiaTheme="minorEastAsia" w:hAnsi="Times New Roman" w:cs="Times New Roman"/>
+                <w:noProof/>
+                <w:lang w:val="en-US"/>
               </w:rPr>
               <w:tab/>
             </w:r>
@@ -3187,6 +3297,7 @@
             </w:r>
             <w:r>
               <w:rPr>
+                <w:rFonts w:ascii="Times New Roman" w:hAnsi="Times New Roman" w:cs="Times New Roman"/>
                 <w:noProof/>
                 <w:webHidden/>
               </w:rPr>
@@ -3194,6 +3305,7 @@
             </w:r>
             <w:r>
               <w:rPr>
+                <w:rFonts w:ascii="Times New Roman" w:hAnsi="Times New Roman" w:cs="Times New Roman"/>
                 <w:noProof/>
                 <w:webHidden/>
               </w:rPr>
@@ -3201,19 +3313,22 @@
             </w:r>
             <w:r>
               <w:rPr>
-                <w:noProof/>
-                <w:webHidden/>
-              </w:rPr>
-              <w:instrText xml:space="preserve"> PAGEREF _Toc36291666 \h </w:instrText>
-            </w:r>
-            <w:r>
-              <w:rPr>
-                <w:noProof/>
-                <w:webHidden/>
-              </w:rPr>
-            </w:r>
-            <w:r>
-              <w:rPr>
+                <w:rFonts w:ascii="Times New Roman" w:hAnsi="Times New Roman" w:cs="Times New Roman"/>
+                <w:noProof/>
+                <w:webHidden/>
+              </w:rPr>
+              <w:instrText xml:space="preserve"> PAGEREF _Toc42627780 \h </w:instrText>
+            </w:r>
+            <w:r>
+              <w:rPr>
+                <w:rFonts w:ascii="Times New Roman" w:hAnsi="Times New Roman" w:cs="Times New Roman"/>
+                <w:noProof/>
+                <w:webHidden/>
+              </w:rPr>
+            </w:r>
+            <w:r>
+              <w:rPr>
+                <w:rFonts w:ascii="Times New Roman" w:hAnsi="Times New Roman" w:cs="Times New Roman"/>
                 <w:noProof/>
                 <w:webHidden/>
               </w:rPr>
@@ -3221,6 +3336,7 @@
             </w:r>
             <w:r>
               <w:rPr>
+                <w:rFonts w:ascii="Times New Roman" w:hAnsi="Times New Roman" w:cs="Times New Roman"/>
                 <w:noProof/>
                 <w:webHidden/>
               </w:rPr>
@@ -3228,6 +3344,7 @@
             </w:r>
             <w:r>
               <w:rPr>
+                <w:rFonts w:ascii="Times New Roman" w:hAnsi="Times New Roman" w:cs="Times New Roman"/>
                 <w:noProof/>
                 <w:webHidden/>
               </w:rPr>
@@ -3243,12 +3360,12 @@
               <w:tab w:val="right" w:leader="dot" w:pos="9019"/>
             </w:tabs>
             <w:rPr>
-              <w:rFonts w:asciiTheme="minorHAnsi" w:eastAsiaTheme="minorEastAsia" w:hAnsiTheme="minorHAnsi" w:cstheme="minorBidi"/>
+              <w:rFonts w:ascii="Times New Roman" w:eastAsiaTheme="minorEastAsia" w:hAnsi="Times New Roman" w:cs="Times New Roman"/>
               <w:noProof/>
-              <w:lang w:eastAsia="en-GB"/>
+              <w:lang w:val="en-US"/>
             </w:rPr>
           </w:pPr>
-          <w:hyperlink w:anchor="_Toc36291667" w:history="1">
+          <w:hyperlink w:anchor="_Toc42627781" w:history="1">
             <w:r>
               <w:rPr>
                 <w:rStyle w:val="Hyperlink"/>
@@ -3260,9 +3377,9 @@
             </w:r>
             <w:r>
               <w:rPr>
-                <w:rFonts w:asciiTheme="minorHAnsi" w:eastAsiaTheme="minorEastAsia" w:hAnsiTheme="minorHAnsi" w:cstheme="minorBidi"/>
-                <w:noProof/>
-                <w:lang w:eastAsia="en-GB"/>
+                <w:rFonts w:ascii="Times New Roman" w:eastAsiaTheme="minorEastAsia" w:hAnsi="Times New Roman" w:cs="Times New Roman"/>
+                <w:noProof/>
+                <w:lang w:val="en-US"/>
               </w:rPr>
               <w:tab/>
             </w:r>
@@ -3277,6 +3394,7 @@
             </w:r>
             <w:r>
               <w:rPr>
+                <w:rFonts w:ascii="Times New Roman" w:hAnsi="Times New Roman" w:cs="Times New Roman"/>
                 <w:noProof/>
                 <w:webHidden/>
               </w:rPr>
@@ -3284,6 +3402,7 @@
             </w:r>
             <w:r>
               <w:rPr>
+                <w:rFonts w:ascii="Times New Roman" w:hAnsi="Times New Roman" w:cs="Times New Roman"/>
                 <w:noProof/>
                 <w:webHidden/>
               </w:rPr>
@@ -3291,19 +3410,22 @@
             </w:r>
             <w:r>
               <w:rPr>
-                <w:noProof/>
-                <w:webHidden/>
-              </w:rPr>
-              <w:instrText xml:space="preserve"> PAGEREF _Toc36291667 \h </w:instrText>
-            </w:r>
-            <w:r>
-              <w:rPr>
-                <w:noProof/>
-                <w:webHidden/>
-              </w:rPr>
-            </w:r>
-            <w:r>
-              <w:rPr>
+                <w:rFonts w:ascii="Times New Roman" w:hAnsi="Times New Roman" w:cs="Times New Roman"/>
+                <w:noProof/>
+                <w:webHidden/>
+              </w:rPr>
+              <w:instrText xml:space="preserve"> PAGEREF _Toc42627781 \h </w:instrText>
+            </w:r>
+            <w:r>
+              <w:rPr>
+                <w:rFonts w:ascii="Times New Roman" w:hAnsi="Times New Roman" w:cs="Times New Roman"/>
+                <w:noProof/>
+                <w:webHidden/>
+              </w:rPr>
+            </w:r>
+            <w:r>
+              <w:rPr>
+                <w:rFonts w:ascii="Times New Roman" w:hAnsi="Times New Roman" w:cs="Times New Roman"/>
                 <w:noProof/>
                 <w:webHidden/>
               </w:rPr>
@@ -3311,6 +3433,7 @@
             </w:r>
             <w:r>
               <w:rPr>
+                <w:rFonts w:ascii="Times New Roman" w:hAnsi="Times New Roman" w:cs="Times New Roman"/>
                 <w:noProof/>
                 <w:webHidden/>
               </w:rPr>
@@ -3318,6 +3441,7 @@
             </w:r>
             <w:r>
               <w:rPr>
+                <w:rFonts w:ascii="Times New Roman" w:hAnsi="Times New Roman" w:cs="Times New Roman"/>
                 <w:noProof/>
                 <w:webHidden/>
               </w:rPr>
@@ -3363,6 +3487,8 @@
           <w:szCs w:val="26"/>
         </w:rPr>
       </w:pPr>
+      <w:bookmarkStart w:id="0" w:name="_GoBack"/>
+      <w:bookmarkEnd w:id="0"/>
       <w:r>
         <w:rPr>
           <w:rFonts w:ascii="Times New Roman" w:hAnsi="Times New Roman" w:cs="Times New Roman"/>
@@ -3378,7 +3504,7 @@
           <w:numId w:val="9"/>
         </w:numPr>
       </w:pPr>
-      <w:bookmarkStart w:id="1" w:name="_Toc36291646"/>
+      <w:bookmarkStart w:id="1" w:name="_Toc42627760"/>
       <w:r>
         <w:lastRenderedPageBreak/>
         <w:t>УВОД</w:t>
@@ -3396,7 +3522,7 @@
           <w:rFonts w:ascii="Times New Roman" w:hAnsi="Times New Roman" w:cs="Times New Roman"/>
         </w:rPr>
       </w:pPr>
-      <w:bookmarkStart w:id="2" w:name="_Toc36291647"/>
+      <w:bookmarkStart w:id="2" w:name="_Toc42627761"/>
       <w:r>
         <w:rPr>
           <w:rFonts w:ascii="Times New Roman" w:hAnsi="Times New Roman" w:cs="Times New Roman"/>
@@ -3439,7 +3565,7 @@
           <w:rFonts w:ascii="Times New Roman" w:hAnsi="Times New Roman" w:cs="Times New Roman"/>
         </w:rPr>
       </w:pPr>
-      <w:bookmarkStart w:id="3" w:name="_Toc36291648"/>
+      <w:bookmarkStart w:id="3" w:name="_Toc42627762"/>
       <w:r>
         <w:rPr>
           <w:rFonts w:ascii="Times New Roman" w:hAnsi="Times New Roman" w:cs="Times New Roman"/>
@@ -3483,7 +3609,7 @@
           <w:lang w:val="sr-Cyrl-RS"/>
         </w:rPr>
       </w:pPr>
-      <w:bookmarkStart w:id="4" w:name="_Toc36291649"/>
+      <w:bookmarkStart w:id="4" w:name="_Toc42627763"/>
       <w:r>
         <w:rPr>
           <w:rFonts w:ascii="Times New Roman" w:hAnsi="Times New Roman" w:cs="Times New Roman"/>
@@ -3554,7 +3680,7 @@
           <w:lang w:val="sr-Cyrl-RS"/>
         </w:rPr>
       </w:pPr>
-      <w:bookmarkStart w:id="5" w:name="_Toc36291650"/>
+      <w:bookmarkStart w:id="5" w:name="_Toc42627764"/>
       <w:r>
         <w:rPr>
           <w:rFonts w:ascii="Times New Roman" w:hAnsi="Times New Roman" w:cs="Times New Roman"/>
@@ -3723,7 +3849,7 @@
           <w:lang w:val="sr-Cyrl-RS"/>
         </w:rPr>
       </w:pPr>
-      <w:bookmarkStart w:id="6" w:name="_Toc36291651"/>
+      <w:bookmarkStart w:id="6" w:name="_Toc42627765"/>
       <w:r>
         <w:rPr>
           <w:lang w:val="sr-Cyrl-RS"/>
@@ -3756,7 +3882,7 @@
           <w:lang w:val="sr-Cyrl-RS"/>
         </w:rPr>
       </w:pPr>
-      <w:bookmarkStart w:id="7" w:name="_Toc36291652"/>
+      <w:bookmarkStart w:id="7" w:name="_Toc42627766"/>
       <w:r>
         <w:rPr>
           <w:rFonts w:ascii="Times New Roman" w:hAnsi="Times New Roman" w:cs="Times New Roman"/>
@@ -3842,7 +3968,7 @@
           <w:lang w:val="sr-Cyrl-RS"/>
         </w:rPr>
       </w:pPr>
-      <w:bookmarkStart w:id="8" w:name="_Toc36291653"/>
+      <w:bookmarkStart w:id="8" w:name="_Toc42627767"/>
       <w:r>
         <w:rPr>
           <w:rFonts w:ascii="Times New Roman" w:hAnsi="Times New Roman" w:cs="Times New Roman"/>
@@ -3871,7 +3997,7 @@
           <w:lang w:val="sr-Cyrl-RS"/>
         </w:rPr>
       </w:pPr>
-      <w:bookmarkStart w:id="9" w:name="_Toc36291654"/>
+      <w:bookmarkStart w:id="9" w:name="_Toc42627768"/>
       <w:r>
         <w:rPr>
           <w:rFonts w:ascii="Times New Roman" w:hAnsi="Times New Roman" w:cs="Times New Roman"/>
@@ -4015,7 +4141,7 @@
           <w:lang w:val="sr-Cyrl-RS"/>
         </w:rPr>
       </w:pPr>
-      <w:bookmarkStart w:id="10" w:name="_Toc36291655"/>
+      <w:bookmarkStart w:id="10" w:name="_Toc42627769"/>
       <w:r>
         <w:rPr>
           <w:rFonts w:ascii="Times New Roman" w:hAnsi="Times New Roman" w:cs="Times New Roman"/>
@@ -4047,7 +4173,9 @@
         </w:rPr>
       </w:pPr>
       <w:bookmarkStart w:id="11" w:name="_Toc36291656"/>
+      <w:bookmarkStart w:id="12" w:name="_Toc42627770"/>
       <w:bookmarkEnd w:id="11"/>
+      <w:bookmarkEnd w:id="12"/>
     </w:p>
     <w:p>
       <w:pPr>
@@ -4070,8 +4198,10 @@
           <w:lang w:val="sr-Cyrl-RS"/>
         </w:rPr>
       </w:pPr>
-      <w:bookmarkStart w:id="12" w:name="_Toc36291657"/>
-      <w:bookmarkEnd w:id="12"/>
+      <w:bookmarkStart w:id="13" w:name="_Toc36291657"/>
+      <w:bookmarkStart w:id="14" w:name="_Toc42627771"/>
+      <w:bookmarkEnd w:id="13"/>
+      <w:bookmarkEnd w:id="14"/>
     </w:p>
     <w:p>
       <w:pPr>
@@ -4094,8 +4224,10 @@
           <w:lang w:val="sr-Cyrl-RS"/>
         </w:rPr>
       </w:pPr>
-      <w:bookmarkStart w:id="13" w:name="_Toc36291658"/>
-      <w:bookmarkEnd w:id="13"/>
+      <w:bookmarkStart w:id="15" w:name="_Toc36291658"/>
+      <w:bookmarkStart w:id="16" w:name="_Toc42627772"/>
+      <w:bookmarkEnd w:id="15"/>
+      <w:bookmarkEnd w:id="16"/>
     </w:p>
     <w:p>
       <w:pPr>
@@ -4109,7 +4241,7 @@
           <w:lang w:val="sr-Cyrl-RS"/>
         </w:rPr>
       </w:pPr>
-      <w:bookmarkStart w:id="14" w:name="_Toc36291659"/>
+      <w:bookmarkStart w:id="17" w:name="_Toc42627773"/>
       <w:r>
         <w:rPr>
           <w:rFonts w:ascii="Times New Roman" w:hAnsi="Times New Roman" w:cs="Times New Roman"/>
@@ -4117,7 +4249,7 @@
         </w:rPr>
         <w:t>Корисник одустаје од пријаве</w:t>
       </w:r>
-      <w:bookmarkEnd w:id="14"/>
+      <w:bookmarkEnd w:id="17"/>
     </w:p>
     <w:p>
       <w:pPr>
@@ -4213,24 +4345,15 @@
           <w:lang w:val="sr-Cyrl-RS"/>
         </w:rPr>
       </w:pPr>
-      <w:bookmarkStart w:id="15" w:name="_Toc36291660"/>
-      <w:r>
-        <w:rPr>
-          <w:rFonts w:ascii="Times New Roman" w:hAnsi="Times New Roman" w:cs="Times New Roman"/>
-          <w:lang w:val="sr-Cyrl-RS"/>
-        </w:rPr>
-        <w:t xml:space="preserve">Корисник уноси неисправне </w:t>
-      </w:r>
-      <w:proofErr w:type="spellStart"/>
-      <w:r>
-        <w:rPr>
-          <w:rFonts w:ascii="Times New Roman" w:hAnsi="Times New Roman" w:cs="Times New Roman"/>
-          <w:lang w:val="sr-Cyrl-RS"/>
-        </w:rPr>
-        <w:t>креденцијале</w:t>
-      </w:r>
-      <w:bookmarkEnd w:id="15"/>
-      <w:proofErr w:type="spellEnd"/>
+      <w:bookmarkStart w:id="18" w:name="_Toc42627774"/>
+      <w:r>
+        <w:rPr>
+          <w:rFonts w:ascii="Times New Roman" w:hAnsi="Times New Roman" w:cs="Times New Roman"/>
+          <w:lang w:val="sr-Cyrl-RS"/>
+        </w:rPr>
+        <w:t>Корисник уноси неисправне креденцијале</w:t>
+      </w:r>
+      <w:bookmarkEnd w:id="18"/>
     </w:p>
     <w:p>
       <w:pPr>
@@ -4326,7 +4449,7 @@
           <w:lang w:val="sr-Cyrl-RS"/>
         </w:rPr>
       </w:pPr>
-      <w:bookmarkStart w:id="16" w:name="_Toc36291661"/>
+      <w:bookmarkStart w:id="19" w:name="_Toc42627775"/>
       <w:r>
         <w:rPr>
           <w:rFonts w:ascii="Times New Roman" w:hAnsi="Times New Roman" w:cs="Times New Roman"/>
@@ -4341,7 +4464,7 @@
         </w:rPr>
         <w:t>је заборавио лозинку и врши успешан опоравак налога</w:t>
       </w:r>
-      <w:bookmarkEnd w:id="16"/>
+      <w:bookmarkEnd w:id="19"/>
     </w:p>
     <w:p>
       <w:pPr>
@@ -4504,21 +4627,21 @@
           <w:rFonts w:ascii="Times New Roman" w:hAnsi="Times New Roman" w:cs="Times New Roman"/>
           <w:lang w:val="sr-Cyrl-RS"/>
         </w:rPr>
-        <w:t xml:space="preserve"> адресу верификациони код. Приказује се поље за унос верификационог кода. Од корисника се тражи да унесе код који је примио на </w:t>
-      </w:r>
-      <w:r>
-        <w:rPr>
-          <w:rFonts w:ascii="Times New Roman" w:hAnsi="Times New Roman" w:cs="Times New Roman"/>
-          <w:lang w:val="sr-Cyrl-RS"/>
-        </w:rPr>
-        <w:t>приложену</w:t>
-      </w:r>
-      <w:r>
-        <w:rPr>
-          <w:rFonts w:ascii="Times New Roman" w:hAnsi="Times New Roman" w:cs="Times New Roman"/>
-          <w:lang w:val="sr-Cyrl-RS"/>
-        </w:rPr>
-        <w:t xml:space="preserve"> мејл адресу.</w:t>
+        <w:t xml:space="preserve"> адресу </w:t>
+      </w:r>
+      <w:r>
+        <w:rPr>
+          <w:rFonts w:ascii="Times New Roman" w:hAnsi="Times New Roman" w:cs="Times New Roman"/>
+          <w:lang w:val="sr-Cyrl-RS"/>
+        </w:rPr>
+        <w:t>линк за опоравак налога</w:t>
+      </w:r>
+      <w:r>
+        <w:rPr>
+          <w:rFonts w:ascii="Times New Roman" w:hAnsi="Times New Roman" w:cs="Times New Roman"/>
+          <w:lang w:val="sr-Cyrl-RS"/>
+        </w:rPr>
+        <w:t>.</w:t>
       </w:r>
     </w:p>
     <w:p>
@@ -4538,14 +4661,14 @@
           <w:rFonts w:ascii="Times New Roman" w:hAnsi="Times New Roman" w:cs="Times New Roman"/>
           <w:lang w:val="sr-Cyrl-RS"/>
         </w:rPr>
-        <w:t>Корисник уноси верификациони код и притиска дугме за наставак</w:t>
-      </w:r>
-      <w:r>
-        <w:rPr>
-          <w:rFonts w:ascii="Times New Roman" w:hAnsi="Times New Roman" w:cs="Times New Roman"/>
-          <w:lang w:val="sr-Cyrl-RS"/>
-        </w:rPr>
-        <w:t xml:space="preserve"> са опоравком</w:t>
+        <w:t xml:space="preserve">Корисник </w:t>
+      </w:r>
+      <w:r>
+        <w:rPr>
+          <w:rFonts w:ascii="Times New Roman" w:hAnsi="Times New Roman" w:cs="Times New Roman"/>
+          <w:lang w:val="sr-Cyrl-RS"/>
+        </w:rPr>
+        <w:t>отвара линк за опоравак налога који је добио на мејл адресу</w:t>
       </w:r>
       <w:r>
         <w:rPr>
@@ -4573,21 +4696,21 @@
           <w:lang w:val="sr-Cyrl-RS"/>
         </w:rPr>
         <w:lastRenderedPageBreak/>
-        <w:t>Систем проверава унет</w:t>
-      </w:r>
-      <w:r>
-        <w:rPr>
-          <w:rFonts w:ascii="Times New Roman" w:hAnsi="Times New Roman" w:cs="Times New Roman"/>
-          <w:lang w:val="sr-Cyrl-RS"/>
-        </w:rPr>
-        <w:t>и код</w:t>
-      </w:r>
-      <w:r>
-        <w:rPr>
-          <w:rFonts w:ascii="Times New Roman" w:hAnsi="Times New Roman" w:cs="Times New Roman"/>
-          <w:lang w:val="sr-Cyrl-RS"/>
-        </w:rPr>
-        <w:t xml:space="preserve"> и затим приказује два поља за унос и потврду лозинке, као и индикатор о јачини исте</w:t>
+        <w:t xml:space="preserve">Систем проверава </w:t>
+      </w:r>
+      <w:r>
+        <w:rPr>
+          <w:rFonts w:ascii="Times New Roman" w:hAnsi="Times New Roman" w:cs="Times New Roman"/>
+          <w:lang w:val="sr-Cyrl-RS"/>
+        </w:rPr>
+        <w:t xml:space="preserve">путању којој се приступа </w:t>
+      </w:r>
+      <w:r>
+        <w:rPr>
+          <w:rFonts w:ascii="Times New Roman" w:hAnsi="Times New Roman" w:cs="Times New Roman"/>
+          <w:lang w:val="sr-Cyrl-RS"/>
+        </w:rPr>
+        <w:t>и затим приказује два поља за унос и потврду лозинке, као и индикатор о јачини исте</w:t>
       </w:r>
       <w:r>
         <w:rPr>
@@ -4649,7 +4772,7 @@
           <w:lang w:val="sr-Cyrl-RS"/>
         </w:rPr>
       </w:pPr>
-      <w:bookmarkStart w:id="17" w:name="_Toc36291662"/>
+      <w:bookmarkStart w:id="20" w:name="_Toc42627776"/>
       <w:r>
         <w:rPr>
           <w:rFonts w:ascii="Times New Roman" w:hAnsi="Times New Roman" w:cs="Times New Roman"/>
@@ -4664,7 +4787,7 @@
         </w:rPr>
         <w:t>је заборавио и лозинку и мејл адресу</w:t>
       </w:r>
-      <w:bookmarkEnd w:id="17"/>
+      <w:bookmarkEnd w:id="20"/>
     </w:p>
     <w:p>
       <w:pPr>
@@ -4814,7 +4937,7 @@
           <w:lang w:val="sr-Cyrl-RS"/>
         </w:rPr>
       </w:pPr>
-      <w:bookmarkStart w:id="18" w:name="_Toc36291663"/>
+      <w:bookmarkStart w:id="21" w:name="_Toc42627777"/>
       <w:r>
         <w:rPr>
           <w:rFonts w:ascii="Times New Roman" w:hAnsi="Times New Roman" w:cs="Times New Roman"/>
@@ -4827,9 +4950,16 @@
           <w:rFonts w:ascii="Times New Roman" w:hAnsi="Times New Roman" w:cs="Times New Roman"/>
           <w:lang w:val="sr-Cyrl-RS"/>
         </w:rPr>
-        <w:t>је заборавио лозинку и уноси погрешан верификациони код</w:t>
-      </w:r>
-      <w:bookmarkEnd w:id="18"/>
+        <w:t xml:space="preserve">је заборавио лозинку и </w:t>
+      </w:r>
+      <w:r>
+        <w:rPr>
+          <w:rFonts w:ascii="Times New Roman" w:hAnsi="Times New Roman" w:cs="Times New Roman"/>
+          <w:lang w:val="sr-Cyrl-RS"/>
+        </w:rPr>
+        <w:t>користи погрешан линк за опоравак</w:t>
+      </w:r>
+      <w:bookmarkEnd w:id="21"/>
     </w:p>
     <w:p>
       <w:pPr>
@@ -4964,7 +5094,7 @@
           <w:rFonts w:ascii="Times New Roman" w:hAnsi="Times New Roman" w:cs="Times New Roman"/>
           <w:lang w:val="sr-Cyrl-RS"/>
         </w:rPr>
-        <w:t>Систем проверава да ли постоји налог са унетом адресом и затим шаље на ту адресу верификациони код. Приказује се поље за унос верификационог кода. Од корисника се тражи да унесе код који је примио на приложену мејл адресу.</w:t>
+        <w:t>Систем проверава да ли постоји налог са унетом адресом и затим шаље на ту адресу линк за опоравак налога.</w:t>
       </w:r>
     </w:p>
     <w:p>
@@ -4984,14 +5114,7 @@
           <w:rFonts w:ascii="Times New Roman" w:hAnsi="Times New Roman" w:cs="Times New Roman"/>
           <w:lang w:val="sr-Cyrl-RS"/>
         </w:rPr>
-        <w:t>Корисник уноси верификациони код и притиска дугме за наставак са опоравком</w:t>
-      </w:r>
-      <w:r>
-        <w:rPr>
-          <w:rFonts w:ascii="Times New Roman" w:hAnsi="Times New Roman" w:cs="Times New Roman"/>
-          <w:lang w:val="sr-Cyrl-RS"/>
-        </w:rPr>
-        <w:t>.</w:t>
+        <w:t>Корисник отвара линк за опоравак налога који је добио на мејл адресу.</w:t>
       </w:r>
     </w:p>
     <w:p>
@@ -5018,7 +5141,35 @@
           <w:rFonts w:ascii="Times New Roman" w:hAnsi="Times New Roman" w:cs="Times New Roman"/>
           <w:lang w:val="sr-Cyrl-RS"/>
         </w:rPr>
-        <w:t xml:space="preserve">детектује да унети код није исправан </w:t>
+        <w:t>детектује да</w:t>
+      </w:r>
+      <w:r>
+        <w:rPr>
+          <w:rFonts w:ascii="Times New Roman" w:hAnsi="Times New Roman" w:cs="Times New Roman"/>
+          <w:lang w:val="sr-Cyrl-RS"/>
+        </w:rPr>
+        <w:t xml:space="preserve"> путања којој се приступа </w:t>
+      </w:r>
+      <w:r>
+        <w:rPr>
+          <w:rFonts w:ascii="Times New Roman" w:hAnsi="Times New Roman" w:cs="Times New Roman"/>
+          <w:lang w:val="sr-Cyrl-RS"/>
+        </w:rPr>
+        <w:t>није исправ</w:t>
+      </w:r>
+      <w:r>
+        <w:rPr>
+          <w:rFonts w:ascii="Times New Roman" w:hAnsi="Times New Roman" w:cs="Times New Roman"/>
+          <w:lang w:val="sr-Cyrl-RS"/>
+        </w:rPr>
+        <w:t>на</w:t>
+      </w:r>
+      <w:r>
+        <w:rPr>
+          <w:rFonts w:ascii="Times New Roman" w:hAnsi="Times New Roman" w:cs="Times New Roman"/>
+          <w:lang w:val="sr-Cyrl-RS"/>
+        </w:rPr>
+        <w:t xml:space="preserve"> </w:t>
       </w:r>
       <w:r>
         <w:rPr>
@@ -5032,7 +5183,14 @@
           <w:rFonts w:ascii="Times New Roman" w:hAnsi="Times New Roman" w:cs="Times New Roman"/>
           <w:lang w:val="sr-Cyrl-RS"/>
         </w:rPr>
-        <w:t>враћа се на претходну страницу са додатним коментаром да је унети код неисправан.</w:t>
+        <w:t>сервира кориснику почетну страницу</w:t>
+      </w:r>
+      <w:r>
+        <w:rPr>
+          <w:rFonts w:ascii="Times New Roman" w:hAnsi="Times New Roman" w:cs="Times New Roman"/>
+          <w:lang w:val="sr-Cyrl-RS"/>
+        </w:rPr>
+        <w:t>.</w:t>
       </w:r>
     </w:p>
     <w:p>
@@ -5047,7 +5205,7 @@
           <w:lang w:val="sr-Cyrl-RS"/>
         </w:rPr>
       </w:pPr>
-      <w:bookmarkStart w:id="19" w:name="_Toc36291664"/>
+      <w:bookmarkStart w:id="22" w:name="_Toc42627778"/>
       <w:r>
         <w:rPr>
           <w:rFonts w:ascii="Times New Roman" w:hAnsi="Times New Roman" w:cs="Times New Roman"/>
@@ -5069,7 +5227,7 @@
         </w:rPr>
         <w:t>неуспешно потврђује нову лозинку</w:t>
       </w:r>
-      <w:bookmarkEnd w:id="19"/>
+      <w:bookmarkEnd w:id="22"/>
     </w:p>
     <w:p>
       <w:pPr>
@@ -5197,7 +5355,7 @@
           <w:rFonts w:ascii="Times New Roman" w:hAnsi="Times New Roman" w:cs="Times New Roman"/>
           <w:lang w:val="sr-Cyrl-RS"/>
         </w:rPr>
-        <w:t>Систем проверава да ли постоји налог са унетом адресом и затим шаље на ту адресу верификациони код. Приказује се поље за унос верификационог кода. Од корисника се тражи да унесе код који је примио на приложену мејл адресу.</w:t>
+        <w:t>Систем проверава да ли постоји налог са унетом адресом и затим шаље на ту адресу линк за опоравак налога.</w:t>
       </w:r>
     </w:p>
     <w:p>
@@ -5217,7 +5375,7 @@
           <w:rFonts w:ascii="Times New Roman" w:hAnsi="Times New Roman" w:cs="Times New Roman"/>
           <w:lang w:val="sr-Cyrl-RS"/>
         </w:rPr>
-        <w:t>Корисник уноси верификациони код и притиска дугме за наставак са опоравком.</w:t>
+        <w:t>Корисник отвара линк за опоравак налога који је добио на мејл адресу.</w:t>
       </w:r>
     </w:p>
     <w:p>
@@ -5237,28 +5395,7 @@
           <w:rFonts w:ascii="Times New Roman" w:hAnsi="Times New Roman" w:cs="Times New Roman"/>
           <w:lang w:val="sr-Cyrl-RS"/>
         </w:rPr>
-        <w:t>Систем проверава унет</w:t>
-      </w:r>
-      <w:r>
-        <w:rPr>
-          <w:rFonts w:ascii="Times New Roman" w:hAnsi="Times New Roman" w:cs="Times New Roman"/>
-          <w:lang w:val="sr-Cyrl-RS"/>
-        </w:rPr>
-        <w:t>и код</w:t>
-      </w:r>
-      <w:r>
-        <w:rPr>
-          <w:rFonts w:ascii="Times New Roman" w:hAnsi="Times New Roman" w:cs="Times New Roman"/>
-          <w:lang w:val="sr-Cyrl-RS"/>
-        </w:rPr>
-        <w:t xml:space="preserve"> и затим приказује два поља за унос и потврду лозинке, као и индикатор о јачини исте</w:t>
-      </w:r>
-      <w:r>
-        <w:rPr>
-          <w:rFonts w:ascii="Times New Roman" w:hAnsi="Times New Roman" w:cs="Times New Roman"/>
-          <w:lang w:val="sr-Cyrl-RS"/>
-        </w:rPr>
-        <w:t>.</w:t>
+        <w:t>Систем проверава путању којој се приступа и затим приказује два поља за унос и потврду лозинке, као и индикатор о јачини исте.</w:t>
       </w:r>
     </w:p>
     <w:p>
@@ -5313,7 +5450,7 @@
           <w:lang w:val="sr-Cyrl-RS"/>
         </w:rPr>
       </w:pPr>
-      <w:bookmarkStart w:id="20" w:name="_Toc36291665"/>
+      <w:bookmarkStart w:id="23" w:name="_Toc42627779"/>
       <w:r>
         <w:rPr>
           <w:rFonts w:ascii="Times New Roman" w:hAnsi="Times New Roman" w:cs="Times New Roman"/>
@@ -5322,7 +5459,7 @@
         <w:lastRenderedPageBreak/>
         <w:t>Посебни захтеви</w:t>
       </w:r>
-      <w:bookmarkEnd w:id="20"/>
+      <w:bookmarkEnd w:id="23"/>
     </w:p>
     <w:p>
       <w:pPr>
@@ -5350,7 +5487,35 @@
           <w:rFonts w:ascii="Times New Roman" w:hAnsi="Times New Roman" w:cs="Times New Roman"/>
           <w:lang w:val="sr-Cyrl-RS"/>
         </w:rPr>
-        <w:t xml:space="preserve"> Такође треба осигурати да верификациони код није могуће погодити. То постижемо коришћењем кодова адекватне дужине и ограничавањем трајања појединачног кода.</w:t>
+        <w:t xml:space="preserve"> Такође треба осигурати да </w:t>
+      </w:r>
+      <w:r>
+        <w:rPr>
+          <w:rFonts w:ascii="Times New Roman" w:hAnsi="Times New Roman" w:cs="Times New Roman"/>
+          <w:lang w:val="sr-Cyrl-RS"/>
+        </w:rPr>
+        <w:t xml:space="preserve">линк за опоравак налога </w:t>
+      </w:r>
+      <w:r>
+        <w:rPr>
+          <w:rFonts w:ascii="Times New Roman" w:hAnsi="Times New Roman" w:cs="Times New Roman"/>
+          <w:lang w:val="sr-Cyrl-RS"/>
+        </w:rPr>
+        <w:t xml:space="preserve">није могуће погодити. То постижемо коришћењем </w:t>
+      </w:r>
+      <w:r>
+        <w:rPr>
+          <w:rFonts w:ascii="Times New Roman" w:hAnsi="Times New Roman" w:cs="Times New Roman"/>
+          <w:lang w:val="sr-Cyrl-RS"/>
+        </w:rPr>
+        <w:t>криптичног линка</w:t>
+      </w:r>
+      <w:r>
+        <w:rPr>
+          <w:rFonts w:ascii="Times New Roman" w:hAnsi="Times New Roman" w:cs="Times New Roman"/>
+          <w:lang w:val="sr-Cyrl-RS"/>
+        </w:rPr>
+        <w:t xml:space="preserve"> адекватне дужине.</w:t>
       </w:r>
     </w:p>
     <w:p>
@@ -5365,7 +5530,7 @@
           <w:lang w:val="sr-Cyrl-RS"/>
         </w:rPr>
       </w:pPr>
-      <w:bookmarkStart w:id="21" w:name="_Toc36291666"/>
+      <w:bookmarkStart w:id="24" w:name="_Toc42627780"/>
       <w:r>
         <w:rPr>
           <w:rFonts w:ascii="Times New Roman" w:hAnsi="Times New Roman" w:cs="Times New Roman"/>
@@ -5373,7 +5538,7 @@
         </w:rPr>
         <w:t>Предуслови</w:t>
       </w:r>
-      <w:bookmarkEnd w:id="21"/>
+      <w:bookmarkEnd w:id="24"/>
     </w:p>
     <w:p>
       <w:pPr>
@@ -5423,7 +5588,7 @@
           <w:lang w:val="sr-Cyrl-RS"/>
         </w:rPr>
       </w:pPr>
-      <w:bookmarkStart w:id="22" w:name="_Toc36291667"/>
+      <w:bookmarkStart w:id="25" w:name="_Toc42627781"/>
       <w:r>
         <w:rPr>
           <w:rFonts w:ascii="Times New Roman" w:hAnsi="Times New Roman" w:cs="Times New Roman"/>
@@ -5431,7 +5596,7 @@
         </w:rPr>
         <w:t>Последице</w:t>
       </w:r>
-      <w:bookmarkEnd w:id="22"/>
+      <w:bookmarkEnd w:id="25"/>
     </w:p>
     <w:p>
       <w:pPr>
@@ -9660,7 +9825,7 @@
       </w:pPr>
     </w:pPrDefault>
   </w:docDefaults>
-  <w:latentStyles w:defLockedState="0" w:defUIPriority="99" w:defSemiHidden="0" w:defUnhideWhenUsed="0" w:defQFormat="0" w:count="376">
+  <w:latentStyles w:defLockedState="0" w:defUIPriority="99" w:defSemiHidden="0" w:defUnhideWhenUsed="0" w:defQFormat="0" w:count="377">
     <w:lsdException w:name="Normal" w:uiPriority="0" w:qFormat="1"/>
     <w:lsdException w:name="heading 1" w:uiPriority="9" w:qFormat="1"/>
     <w:lsdException w:name="heading 2" w:semiHidden="1" w:uiPriority="9" w:unhideWhenUsed="1" w:qFormat="1"/>
@@ -9766,7 +9931,6 @@
     <w:lsdException w:name="HTML Sample" w:semiHidden="1" w:unhideWhenUsed="1"/>
     <w:lsdException w:name="HTML Typewriter" w:semiHidden="1" w:unhideWhenUsed="1"/>
     <w:lsdException w:name="HTML Variable" w:semiHidden="1" w:unhideWhenUsed="1"/>
-    <w:lsdException w:name="Normal Table" w:semiHidden="1" w:unhideWhenUsed="1"/>
     <w:lsdException w:name="annotation subject" w:semiHidden="1" w:unhideWhenUsed="1"/>
     <w:lsdException w:name="No List" w:semiHidden="1" w:unhideWhenUsed="1"/>
     <w:lsdException w:name="Outline List 1" w:semiHidden="1" w:unhideWhenUsed="1"/>
@@ -9813,10 +9977,8 @@
     <w:lsdException w:name="Table Subtle 2" w:semiHidden="1" w:unhideWhenUsed="1"/>
     <w:lsdException w:name="Table Web 1" w:semiHidden="1" w:unhideWhenUsed="1"/>
     <w:lsdException w:name="Table Web 2" w:semiHidden="1" w:unhideWhenUsed="1"/>
-    <w:lsdException w:name="Table Web 3" w:semiHidden="1" w:unhideWhenUsed="1"/>
     <w:lsdException w:name="Balloon Text" w:semiHidden="1" w:unhideWhenUsed="1"/>
     <w:lsdException w:name="Table Grid" w:uiPriority="39"/>
-    <w:lsdException w:name="Table Theme" w:semiHidden="1" w:unhideWhenUsed="1"/>
     <w:lsdException w:name="Placeholder Text" w:semiHidden="1"/>
     <w:lsdException w:name="No Spacing" w:uiPriority="1" w:qFormat="1"/>
     <w:lsdException w:name="Light Shading" w:uiPriority="60"/>
@@ -10037,6 +10199,7 @@
     <w:lsdException w:name="Hashtag" w:semiHidden="1" w:unhideWhenUsed="1"/>
     <w:lsdException w:name="Unresolved Mention" w:semiHidden="1" w:unhideWhenUsed="1"/>
     <w:lsdException w:name="Smart Link" w:semiHidden="1" w:unhideWhenUsed="1"/>
+    <w:lsdException w:name="Smart Link Error" w:semiHidden="1" w:unhideWhenUsed="1"/>
   </w:latentStyles>
   <w:style w:type="paragraph" w:default="1" w:styleId="Normal">
     <w:name w:val="Normal"/>
@@ -10792,7 +10955,7 @@
 </file>
 
 <file path=customXml/itemProps1.xml><?xml version="1.0" encoding="utf-8"?>
-<ds:datastoreItem xmlns:ds="http://schemas.openxmlformats.org/officeDocument/2006/customXml" ds:itemID="{3F90A689-117B-4568-A614-CDA4A327E6D9}">
+<ds:datastoreItem xmlns:ds="http://schemas.openxmlformats.org/officeDocument/2006/customXml" ds:itemID="{69200271-C159-4119-8087-BE9BCC5FC0D9}">
   <ds:schemaRefs>
     <ds:schemaRef ds:uri="http://schemas.openxmlformats.org/officeDocument/2006/bibliography"/>
   </ds:schemaRefs>

</xml_diff>